<commit_message>
complete algebra recap doc
</commit_message>
<xml_diff>
--- a/maths/algebra.docx
+++ b/maths/algebra.docx
@@ -4183,8 +4183,2876 @@
           <w:lang w:val="en-US"/>
         </w:rPr>
       </w:pPr>
+      <w:r>
+        <w:rPr>
+          <w:rFonts w:ascii="Arial" w:hAnsi="Arial" w:cs="Arial"/>
+          <w:lang w:val="en-US"/>
+        </w:rPr>
+        <w:t>Literal equations are equations that contain mostly variables:</w:t>
+      </w:r>
+    </w:p>
+    <w:p>
+      <w:pPr>
+        <w:rPr>
+          <w:rFonts w:ascii="Arial" w:hAnsi="Arial" w:cs="Arial"/>
+          <w:lang w:val="en-US"/>
+        </w:rPr>
+      </w:pPr>
+      <w:r>
+        <w:rPr>
+          <w:rFonts w:ascii="Arial" w:hAnsi="Arial" w:cs="Arial"/>
+          <w:lang w:val="en-US"/>
+        </w:rPr>
+        <w:t>A = LW (area = length * width)</w:t>
+      </w:r>
+    </w:p>
+    <w:p>
+      <w:pPr>
+        <w:rPr>
+          <w:rFonts w:ascii="Arial" w:hAnsi="Arial" w:cs="Arial"/>
+          <w:lang w:val="en-US"/>
+        </w:rPr>
+      </w:pPr>
+      <w:r>
+        <w:rPr>
+          <w:rFonts w:ascii="Arial" w:hAnsi="Arial" w:cs="Arial"/>
+          <w:lang w:val="en-US"/>
+        </w:rPr>
+        <w:t xml:space="preserve">To find the value for </w:t>
+      </w:r>
+      <w:r>
+        <w:rPr>
+          <w:rFonts w:ascii="Arial" w:hAnsi="Arial" w:cs="Arial"/>
+          <w:i/>
+          <w:iCs/>
+          <w:lang w:val="en-US"/>
+        </w:rPr>
+        <w:t>w</w:t>
+      </w:r>
+      <w:r>
+        <w:rPr>
+          <w:rFonts w:ascii="Arial" w:hAnsi="Arial" w:cs="Arial"/>
+          <w:lang w:val="en-US"/>
+        </w:rPr>
+        <w:t>:</w:t>
+      </w:r>
+    </w:p>
+    <w:p>
+      <w:pPr>
+        <w:rPr>
+          <w:rFonts w:ascii="Arial" w:hAnsi="Arial" w:cs="Arial"/>
+          <w:lang w:val="en-US"/>
+        </w:rPr>
+      </w:pPr>
+      <w:r>
+        <w:rPr>
+          <w:rFonts w:ascii="Arial" w:hAnsi="Arial" w:cs="Arial"/>
+          <w:lang w:val="en-US"/>
+        </w:rPr>
+        <w:t>W = A/L</w:t>
+      </w:r>
+    </w:p>
+    <w:p>
+      <w:pPr>
+        <w:rPr>
+          <w:rFonts w:ascii="Arial" w:hAnsi="Arial" w:cs="Arial"/>
+          <w:lang w:val="en-US"/>
+        </w:rPr>
+      </w:pPr>
+      <w:r>
+        <w:rPr>
+          <w:rFonts w:ascii="Arial" w:hAnsi="Arial" w:cs="Arial"/>
+          <w:lang w:val="en-US"/>
+        </w:rPr>
+        <w:t>You can check the solution by picking numbers for the variables</w:t>
+      </w:r>
+    </w:p>
+    <w:p>
+      <w:pPr>
+        <w:rPr>
+          <w:rFonts w:ascii="Arial" w:hAnsi="Arial" w:cs="Arial"/>
+          <w:lang w:val="en-US"/>
+        </w:rPr>
+      </w:pPr>
+    </w:p>
+    <w:p>
+      <w:pPr>
+        <w:rPr>
+          <w:rFonts w:ascii="Arial" w:hAnsi="Arial" w:cs="Arial"/>
+          <w:u w:val="single"/>
+          <w:lang w:val="en-US"/>
+        </w:rPr>
+      </w:pPr>
+      <w:r>
+        <w:rPr>
+          <w:rFonts w:ascii="Arial" w:hAnsi="Arial" w:cs="Arial"/>
+          <w:u w:val="single"/>
+          <w:lang w:val="en-US"/>
+        </w:rPr>
+        <w:t>Using fractions</w:t>
+      </w:r>
+    </w:p>
+    <w:p>
+      <w:pPr>
+        <w:rPr>
+          <w:rFonts w:ascii="Arial" w:hAnsi="Arial" w:cs="Arial"/>
+          <w:i/>
+          <w:iCs/>
+          <w:lang w:val="en-US"/>
+        </w:rPr>
+      </w:pPr>
+      <w:r>
+        <w:rPr>
+          <w:rFonts w:ascii="Arial" w:hAnsi="Arial" w:cs="Arial"/>
+          <w:i/>
+          <w:iCs/>
+          <w:lang w:val="en-US"/>
+        </w:rPr>
+        <w:t>Solve for f</w:t>
+      </w:r>
+    </w:p>
+    <w:p>
+      <w:pPr>
+        <w:rPr>
+          <w:rFonts w:ascii="Arial" w:hAnsi="Arial" w:cs="Arial"/>
+          <w:lang w:val="en-US"/>
+        </w:rPr>
+      </w:pPr>
+      <w:r>
+        <w:rPr>
+          <w:rFonts w:ascii="Arial" w:hAnsi="Arial" w:cs="Arial"/>
+          <w:lang w:val="en-US"/>
+        </w:rPr>
+        <w:t xml:space="preserve">Y = </w:t>
+      </w:r>
+      <w:proofErr w:type="spellStart"/>
+      <w:r>
+        <w:rPr>
+          <w:rFonts w:ascii="Arial" w:hAnsi="Arial" w:cs="Arial"/>
+          <w:lang w:val="en-US"/>
+        </w:rPr>
+        <w:t>f+g</w:t>
+      </w:r>
+      <w:proofErr w:type="spellEnd"/>
+      <w:r>
+        <w:rPr>
+          <w:rFonts w:ascii="Arial" w:hAnsi="Arial" w:cs="Arial"/>
+          <w:lang w:val="en-US"/>
+        </w:rPr>
+        <w:t>/3</w:t>
+      </w:r>
+    </w:p>
+    <w:p>
+      <w:pPr>
+        <w:rPr>
+          <w:rFonts w:ascii="Arial" w:hAnsi="Arial" w:cs="Arial"/>
+          <w:lang w:val="en-US"/>
+        </w:rPr>
+      </w:pPr>
+      <w:r>
+        <w:rPr>
+          <w:rFonts w:ascii="Arial" w:hAnsi="Arial" w:cs="Arial"/>
+          <w:lang w:val="en-US"/>
+        </w:rPr>
+        <w:t>3y = f + g</w:t>
+      </w:r>
+    </w:p>
+    <w:p>
+      <w:pPr>
+        <w:rPr>
+          <w:rFonts w:ascii="Arial" w:hAnsi="Arial" w:cs="Arial"/>
+          <w:lang w:val="en-US"/>
+        </w:rPr>
+      </w:pPr>
+      <w:r>
+        <w:rPr>
+          <w:rFonts w:ascii="Arial" w:hAnsi="Arial" w:cs="Arial"/>
+          <w:lang w:val="en-US"/>
+        </w:rPr>
+        <w:t>F = 3y – g</w:t>
+      </w:r>
+    </w:p>
+    <w:p>
+      <w:pPr>
+        <w:rPr>
+          <w:rFonts w:ascii="Arial" w:hAnsi="Arial" w:cs="Arial"/>
+          <w:lang w:val="en-US"/>
+        </w:rPr>
+      </w:pPr>
+    </w:p>
+    <w:p>
+      <w:pPr>
+        <w:rPr>
+          <w:rFonts w:ascii="Arial" w:hAnsi="Arial" w:cs="Arial"/>
+          <w:lang w:val="en-US"/>
+        </w:rPr>
+      </w:pPr>
+      <w:r>
+        <w:rPr>
+          <w:rFonts w:ascii="Arial" w:hAnsi="Arial" w:cs="Arial"/>
+          <w:i/>
+          <w:iCs/>
+          <w:lang w:val="en-US"/>
+        </w:rPr>
+        <w:t>Solve for t</w:t>
+      </w:r>
+    </w:p>
+    <w:p>
+      <w:pPr>
+        <w:rPr>
+          <w:rFonts w:ascii="Arial" w:hAnsi="Arial" w:cs="Arial"/>
+          <w:lang w:val="en-US"/>
+        </w:rPr>
+      </w:pPr>
+      <w:r>
+        <w:rPr>
+          <w:rFonts w:ascii="Arial" w:hAnsi="Arial" w:cs="Arial"/>
+          <w:lang w:val="en-US"/>
+        </w:rPr>
+        <w:t>W = 3s+u/t</w:t>
+      </w:r>
+    </w:p>
+    <w:p>
+      <w:pPr>
+        <w:rPr>
+          <w:rFonts w:ascii="Arial" w:hAnsi="Arial" w:cs="Arial"/>
+          <w:lang w:val="en-US"/>
+        </w:rPr>
+      </w:pPr>
+      <w:r>
+        <w:rPr>
+          <w:rFonts w:ascii="Arial" w:hAnsi="Arial" w:cs="Arial"/>
+          <w:lang w:val="en-US"/>
+        </w:rPr>
+        <w:lastRenderedPageBreak/>
+        <w:t>T(w) = (3s+u/</w:t>
+      </w:r>
+      <w:proofErr w:type="gramStart"/>
+      <w:r>
+        <w:rPr>
+          <w:rFonts w:ascii="Arial" w:hAnsi="Arial" w:cs="Arial"/>
+          <w:lang w:val="en-US"/>
+        </w:rPr>
+        <w:t>t)t</w:t>
+      </w:r>
+      <w:proofErr w:type="gramEnd"/>
+      <w:r>
+        <w:rPr>
+          <w:rFonts w:ascii="Arial" w:hAnsi="Arial" w:cs="Arial"/>
+          <w:lang w:val="en-US"/>
+        </w:rPr>
+        <w:t>/1</w:t>
+      </w:r>
+    </w:p>
+    <w:p>
+      <w:pPr>
+        <w:rPr>
+          <w:rFonts w:ascii="Arial" w:hAnsi="Arial" w:cs="Arial"/>
+          <w:lang w:val="en-US"/>
+        </w:rPr>
+      </w:pPr>
+      <w:r>
+        <w:rPr>
+          <w:rFonts w:ascii="Arial" w:hAnsi="Arial" w:cs="Arial"/>
+          <w:lang w:val="en-US"/>
+        </w:rPr>
+        <w:t>Tw = 3s + u</w:t>
+      </w:r>
+    </w:p>
+    <w:p>
+      <w:pPr>
+        <w:rPr>
+          <w:rFonts w:ascii="Arial" w:hAnsi="Arial" w:cs="Arial"/>
+          <w:lang w:val="en-US"/>
+        </w:rPr>
+      </w:pPr>
+      <w:r>
+        <w:rPr>
+          <w:rFonts w:ascii="Arial" w:hAnsi="Arial" w:cs="Arial"/>
+          <w:lang w:val="en-US"/>
+        </w:rPr>
+        <w:t>T = 3s+u/w</w:t>
+      </w:r>
+    </w:p>
+    <w:p>
+      <w:pPr>
+        <w:rPr>
+          <w:rFonts w:ascii="Arial" w:hAnsi="Arial" w:cs="Arial"/>
+          <w:lang w:val="en-US"/>
+        </w:rPr>
+      </w:pPr>
+    </w:p>
+    <w:p>
+      <w:pPr>
+        <w:rPr>
+          <w:rFonts w:ascii="Arial" w:hAnsi="Arial" w:cs="Arial"/>
+          <w:u w:val="single"/>
+          <w:lang w:val="en-US"/>
+        </w:rPr>
+      </w:pPr>
+      <w:r>
+        <w:rPr>
+          <w:rFonts w:ascii="Arial" w:hAnsi="Arial" w:cs="Arial"/>
+          <w:u w:val="single"/>
+          <w:lang w:val="en-US"/>
+        </w:rPr>
+        <w:t>Challenges</w:t>
+      </w:r>
+    </w:p>
+    <w:p>
+      <w:pPr>
+        <w:pStyle w:val="ListParagraph"/>
+        <w:numPr>
+          <w:ilvl w:val="0"/>
+          <w:numId w:val="10"/>
+        </w:numPr>
+        <w:rPr>
+          <w:rFonts w:ascii="Arial" w:hAnsi="Arial" w:cs="Arial"/>
+          <w:lang w:val="en-US"/>
+        </w:rPr>
+      </w:pPr>
+      <w:r>
+        <w:rPr>
+          <w:rFonts w:ascii="Arial" w:hAnsi="Arial" w:cs="Arial"/>
+          <w:i/>
+          <w:iCs/>
+          <w:lang w:val="en-US"/>
+        </w:rPr>
+        <w:t>Solve for r</w:t>
+      </w:r>
+    </w:p>
+    <w:p>
+      <w:pPr>
+        <w:ind w:left="720"/>
+        <w:rPr>
+          <w:rFonts w:ascii="Arial" w:hAnsi="Arial" w:cs="Arial"/>
+          <w:lang w:val="en-US"/>
+        </w:rPr>
+      </w:pPr>
+      <w:r>
+        <w:rPr>
+          <w:rFonts w:ascii="Arial" w:hAnsi="Arial" w:cs="Arial"/>
+          <w:lang w:val="en-US"/>
+        </w:rPr>
+        <w:t>I = PRT (answer: r = I/PT)</w:t>
+      </w:r>
+    </w:p>
+    <w:p>
+      <w:pPr>
+        <w:pStyle w:val="ListParagraph"/>
+        <w:numPr>
+          <w:ilvl w:val="0"/>
+          <w:numId w:val="10"/>
+        </w:numPr>
+        <w:rPr>
+          <w:rFonts w:ascii="Arial" w:hAnsi="Arial" w:cs="Arial"/>
+          <w:lang w:val="en-US"/>
+        </w:rPr>
+      </w:pPr>
+      <w:r>
+        <w:rPr>
+          <w:rFonts w:ascii="Arial" w:hAnsi="Arial" w:cs="Arial"/>
+          <w:i/>
+          <w:iCs/>
+          <w:lang w:val="en-US"/>
+        </w:rPr>
+        <w:t>Solve for w</w:t>
+      </w:r>
+    </w:p>
+    <w:p>
+      <w:pPr>
+        <w:pStyle w:val="ListParagraph"/>
+        <w:rPr>
+          <w:rFonts w:ascii="Arial" w:hAnsi="Arial" w:cs="Arial"/>
+          <w:lang w:val="en-US"/>
+        </w:rPr>
+      </w:pPr>
+      <w:r>
+        <w:rPr>
+          <w:rFonts w:ascii="Arial" w:hAnsi="Arial" w:cs="Arial"/>
+          <w:lang w:val="en-US"/>
+        </w:rPr>
+        <w:t>P = 2L + 2W (answer: W = P-2L/2)</w:t>
+      </w:r>
+    </w:p>
+    <w:p>
+      <w:pPr>
+        <w:pStyle w:val="ListParagraph"/>
+        <w:numPr>
+          <w:ilvl w:val="0"/>
+          <w:numId w:val="10"/>
+        </w:numPr>
+        <w:rPr>
+          <w:rFonts w:ascii="Arial" w:hAnsi="Arial" w:cs="Arial"/>
+          <w:lang w:val="en-US"/>
+        </w:rPr>
+      </w:pPr>
+      <w:r>
+        <w:rPr>
+          <w:rFonts w:ascii="Arial" w:hAnsi="Arial" w:cs="Arial"/>
+          <w:i/>
+          <w:iCs/>
+          <w:lang w:val="en-US"/>
+        </w:rPr>
+        <w:t>Solve for b</w:t>
+      </w:r>
+    </w:p>
+    <w:p>
+      <w:pPr>
+        <w:pStyle w:val="ListParagraph"/>
+        <w:tabs>
+          <w:tab w:val="left" w:pos="4056"/>
+        </w:tabs>
+        <w:rPr>
+          <w:rFonts w:ascii="Arial" w:hAnsi="Arial" w:cs="Arial"/>
+          <w:lang w:val="en-US"/>
+        </w:rPr>
+      </w:pPr>
+      <w:r>
+        <w:rPr>
+          <w:rFonts w:ascii="Arial" w:hAnsi="Arial" w:cs="Arial"/>
+          <w:lang w:val="en-US"/>
+        </w:rPr>
+        <w:t>A = 1/2bh (answer: b = 2a/h)</w:t>
+      </w:r>
+    </w:p>
+    <w:p>
+      <w:pPr>
+        <w:pStyle w:val="ListParagraph"/>
+        <w:numPr>
+          <w:ilvl w:val="0"/>
+          <w:numId w:val="10"/>
+        </w:numPr>
+        <w:tabs>
+          <w:tab w:val="left" w:pos="4056"/>
+        </w:tabs>
+        <w:rPr>
+          <w:rFonts w:ascii="Arial" w:hAnsi="Arial" w:cs="Arial"/>
+          <w:lang w:val="en-US"/>
+        </w:rPr>
+      </w:pPr>
+      <w:r>
+        <w:rPr>
+          <w:rFonts w:ascii="Arial" w:hAnsi="Arial" w:cs="Arial"/>
+          <w:i/>
+          <w:iCs/>
+          <w:lang w:val="en-US"/>
+        </w:rPr>
+        <w:t>Solve for b</w:t>
+      </w:r>
+    </w:p>
+    <w:p>
+      <w:pPr>
+        <w:pStyle w:val="ListParagraph"/>
+        <w:tabs>
+          <w:tab w:val="left" w:pos="4056"/>
+        </w:tabs>
+        <w:rPr>
+          <w:rFonts w:ascii="Arial" w:hAnsi="Arial" w:cs="Arial"/>
+          <w:lang w:val="en-US"/>
+        </w:rPr>
+      </w:pPr>
+      <w:r>
+        <w:rPr>
+          <w:rFonts w:ascii="Arial" w:hAnsi="Arial" w:cs="Arial"/>
+          <w:lang w:val="en-US"/>
+        </w:rPr>
+        <w:t>6a/b = c (answer: b = 6a/c)</w:t>
+      </w:r>
+    </w:p>
+    <w:p>
+      <w:pPr>
+        <w:pStyle w:val="ListParagraph"/>
+        <w:numPr>
+          <w:ilvl w:val="0"/>
+          <w:numId w:val="10"/>
+        </w:numPr>
+        <w:tabs>
+          <w:tab w:val="left" w:pos="4056"/>
+        </w:tabs>
+        <w:rPr>
+          <w:rFonts w:ascii="Arial" w:hAnsi="Arial" w:cs="Arial"/>
+          <w:lang w:val="en-US"/>
+        </w:rPr>
+      </w:pPr>
+      <w:r>
+        <w:rPr>
+          <w:rFonts w:ascii="Arial" w:hAnsi="Arial" w:cs="Arial"/>
+          <w:i/>
+          <w:iCs/>
+          <w:lang w:val="en-US"/>
+        </w:rPr>
+        <w:t>Solve for t</w:t>
+      </w:r>
+    </w:p>
+    <w:p>
+      <w:pPr>
+        <w:pStyle w:val="ListParagraph"/>
+        <w:tabs>
+          <w:tab w:val="left" w:pos="4056"/>
+        </w:tabs>
+        <w:rPr>
+          <w:rFonts w:ascii="Arial" w:hAnsi="Arial" w:cs="Arial"/>
+          <w:lang w:val="en-US"/>
+        </w:rPr>
+      </w:pPr>
+      <w:r>
+        <w:rPr>
+          <w:rFonts w:ascii="Arial" w:hAnsi="Arial" w:cs="Arial"/>
+          <w:lang w:val="en-US"/>
+        </w:rPr>
+        <w:t xml:space="preserve">2st+u/w = r (answer: t = </w:t>
+      </w:r>
+      <w:proofErr w:type="spellStart"/>
+      <w:r>
+        <w:rPr>
+          <w:rFonts w:ascii="Arial" w:hAnsi="Arial" w:cs="Arial"/>
+          <w:lang w:val="en-US"/>
+        </w:rPr>
+        <w:t>rw</w:t>
+      </w:r>
+      <w:proofErr w:type="spellEnd"/>
+      <w:r>
+        <w:rPr>
+          <w:rFonts w:ascii="Arial" w:hAnsi="Arial" w:cs="Arial"/>
+          <w:lang w:val="en-US"/>
+        </w:rPr>
+        <w:t>-u/2s)</w:t>
+      </w:r>
+    </w:p>
+    <w:p>
+      <w:pPr>
+        <w:tabs>
+          <w:tab w:val="left" w:pos="4056"/>
+        </w:tabs>
+        <w:rPr>
+          <w:rFonts w:ascii="Arial" w:hAnsi="Arial" w:cs="Arial"/>
+          <w:lang w:val="en-US"/>
+        </w:rPr>
+      </w:pPr>
+    </w:p>
+    <w:p>
+      <w:pPr>
+        <w:tabs>
+          <w:tab w:val="left" w:pos="4056"/>
+        </w:tabs>
+        <w:rPr>
+          <w:rFonts w:ascii="Arial" w:hAnsi="Arial" w:cs="Arial"/>
+          <w:sz w:val="24"/>
+          <w:szCs w:val="24"/>
+          <w:lang w:val="en-US"/>
+        </w:rPr>
+      </w:pPr>
+      <w:r>
+        <w:rPr>
+          <w:rFonts w:ascii="Arial" w:hAnsi="Arial" w:cs="Arial"/>
+          <w:sz w:val="24"/>
+          <w:szCs w:val="24"/>
+          <w:lang w:val="en-US"/>
+        </w:rPr>
+        <w:t>VARIABLES ON BOTH SIDES</w:t>
+      </w:r>
+    </w:p>
+    <w:p>
+      <w:pPr>
+        <w:tabs>
+          <w:tab w:val="left" w:pos="4056"/>
+        </w:tabs>
+        <w:rPr>
+          <w:rFonts w:ascii="Arial" w:hAnsi="Arial" w:cs="Arial"/>
+          <w:lang w:val="en-US"/>
+        </w:rPr>
+      </w:pPr>
+      <w:r>
+        <w:rPr>
+          <w:rFonts w:ascii="Arial" w:hAnsi="Arial" w:cs="Arial"/>
+          <w:lang w:val="en-US"/>
+        </w:rPr>
+        <w:t>3a + 2 = 5a + 16</w:t>
+      </w:r>
+    </w:p>
+    <w:p>
+      <w:pPr>
+        <w:pStyle w:val="ListParagraph"/>
+        <w:numPr>
+          <w:ilvl w:val="0"/>
+          <w:numId w:val="11"/>
+        </w:numPr>
+        <w:tabs>
+          <w:tab w:val="left" w:pos="4056"/>
+        </w:tabs>
+        <w:rPr>
+          <w:rFonts w:ascii="Arial" w:hAnsi="Arial" w:cs="Arial"/>
+          <w:lang w:val="en-US"/>
+        </w:rPr>
+      </w:pPr>
+      <w:r>
+        <w:rPr>
+          <w:rFonts w:ascii="Arial" w:hAnsi="Arial" w:cs="Arial"/>
+          <w:lang w:val="en-US"/>
+        </w:rPr>
+        <w:t>Get all variables on one side</w:t>
+      </w:r>
+    </w:p>
+    <w:p>
+      <w:pPr>
+        <w:pStyle w:val="ListParagraph"/>
+        <w:numPr>
+          <w:ilvl w:val="0"/>
+          <w:numId w:val="11"/>
+        </w:numPr>
+        <w:tabs>
+          <w:tab w:val="left" w:pos="4056"/>
+        </w:tabs>
+        <w:rPr>
+          <w:rFonts w:ascii="Arial" w:hAnsi="Arial" w:cs="Arial"/>
+          <w:lang w:val="en-US"/>
+        </w:rPr>
+      </w:pPr>
+      <w:r>
+        <w:rPr>
+          <w:rFonts w:ascii="Arial" w:hAnsi="Arial" w:cs="Arial"/>
+          <w:lang w:val="en-US"/>
+        </w:rPr>
+        <w:t>Get all the constants on the other side</w:t>
+      </w:r>
+    </w:p>
+    <w:p>
+      <w:pPr>
+        <w:tabs>
+          <w:tab w:val="left" w:pos="4056"/>
+        </w:tabs>
+        <w:rPr>
+          <w:rFonts w:ascii="Arial" w:hAnsi="Arial" w:cs="Arial"/>
+          <w:lang w:val="en-US"/>
+        </w:rPr>
+      </w:pPr>
+    </w:p>
+    <w:p>
+      <w:pPr>
+        <w:tabs>
+          <w:tab w:val="left" w:pos="4056"/>
+        </w:tabs>
+        <w:rPr>
+          <w:rFonts w:ascii="Arial" w:hAnsi="Arial" w:cs="Arial"/>
+          <w:lang w:val="en-US"/>
+        </w:rPr>
+      </w:pPr>
+      <w:r>
+        <w:rPr>
+          <w:rFonts w:ascii="Arial" w:hAnsi="Arial" w:cs="Arial"/>
+          <w:lang w:val="en-US"/>
+        </w:rPr>
+        <w:t>3a – 5a = 16 – 2</w:t>
+      </w:r>
+    </w:p>
+    <w:p>
+      <w:pPr>
+        <w:tabs>
+          <w:tab w:val="left" w:pos="4056"/>
+        </w:tabs>
+        <w:rPr>
+          <w:rFonts w:ascii="Arial" w:hAnsi="Arial" w:cs="Arial"/>
+          <w:lang w:val="en-US"/>
+        </w:rPr>
+      </w:pPr>
+      <w:r>
+        <w:rPr>
+          <w:rFonts w:ascii="Arial" w:hAnsi="Arial" w:cs="Arial"/>
+          <w:lang w:val="en-US"/>
+        </w:rPr>
+        <w:t>-2a = 14</w:t>
+      </w:r>
+    </w:p>
+    <w:p>
+      <w:pPr>
+        <w:tabs>
+          <w:tab w:val="left" w:pos="4056"/>
+        </w:tabs>
+        <w:rPr>
+          <w:rFonts w:ascii="Arial" w:hAnsi="Arial" w:cs="Arial"/>
+          <w:lang w:val="en-US"/>
+        </w:rPr>
+      </w:pPr>
+      <w:r>
+        <w:rPr>
+          <w:rFonts w:ascii="Arial" w:hAnsi="Arial" w:cs="Arial"/>
+          <w:lang w:val="en-US"/>
+        </w:rPr>
+        <w:t>a = 7</w:t>
+      </w:r>
+    </w:p>
+    <w:p>
+      <w:pPr>
+        <w:tabs>
+          <w:tab w:val="left" w:pos="4056"/>
+        </w:tabs>
+        <w:rPr>
+          <w:rFonts w:ascii="Arial" w:hAnsi="Arial" w:cs="Arial"/>
+          <w:lang w:val="en-US"/>
+        </w:rPr>
+      </w:pPr>
+    </w:p>
+    <w:p>
+      <w:pPr>
+        <w:tabs>
+          <w:tab w:val="left" w:pos="4056"/>
+        </w:tabs>
+        <w:rPr>
+          <w:rFonts w:ascii="Arial" w:hAnsi="Arial" w:cs="Arial"/>
+          <w:u w:val="single"/>
+          <w:lang w:val="en-US"/>
+        </w:rPr>
+      </w:pPr>
+      <w:r>
+        <w:rPr>
+          <w:rFonts w:ascii="Arial" w:hAnsi="Arial" w:cs="Arial"/>
+          <w:u w:val="single"/>
+          <w:lang w:val="en-US"/>
+        </w:rPr>
+        <w:t>using distributive property</w:t>
+      </w:r>
+    </w:p>
+    <w:p>
+      <w:pPr>
+        <w:tabs>
+          <w:tab w:val="left" w:pos="4056"/>
+        </w:tabs>
+        <w:rPr>
+          <w:rFonts w:ascii="Arial" w:hAnsi="Arial" w:cs="Arial"/>
+          <w:lang w:val="en-US"/>
+        </w:rPr>
+      </w:pPr>
+      <w:r>
+        <w:rPr>
+          <w:rFonts w:ascii="Arial" w:hAnsi="Arial" w:cs="Arial"/>
+          <w:lang w:val="en-US"/>
+        </w:rPr>
+        <w:t>4x – 2(x - 2) = 5(x – 1)</w:t>
+      </w:r>
+    </w:p>
+    <w:p>
+      <w:pPr>
+        <w:tabs>
+          <w:tab w:val="left" w:pos="4056"/>
+        </w:tabs>
+        <w:rPr>
+          <w:rFonts w:ascii="Arial" w:hAnsi="Arial" w:cs="Arial"/>
+          <w:lang w:val="en-US"/>
+        </w:rPr>
+      </w:pPr>
+      <w:r>
+        <w:rPr>
+          <w:rFonts w:ascii="Arial" w:hAnsi="Arial" w:cs="Arial"/>
+          <w:lang w:val="en-US"/>
+        </w:rPr>
+        <w:t>4x – 2x + 4 = 5x – 5</w:t>
+      </w:r>
+    </w:p>
+    <w:p>
+      <w:pPr>
+        <w:tabs>
+          <w:tab w:val="left" w:pos="4056"/>
+        </w:tabs>
+        <w:rPr>
+          <w:rFonts w:ascii="Arial" w:hAnsi="Arial" w:cs="Arial"/>
+          <w:lang w:val="en-US"/>
+        </w:rPr>
+      </w:pPr>
+      <w:r>
+        <w:rPr>
+          <w:rFonts w:ascii="Arial" w:hAnsi="Arial" w:cs="Arial"/>
+          <w:lang w:val="en-US"/>
+        </w:rPr>
+        <w:t>2x + 4 = 5x – 5</w:t>
+      </w:r>
+    </w:p>
+    <w:p>
+      <w:pPr>
+        <w:tabs>
+          <w:tab w:val="left" w:pos="4056"/>
+        </w:tabs>
+        <w:rPr>
+          <w:rFonts w:ascii="Arial" w:hAnsi="Arial" w:cs="Arial"/>
+          <w:lang w:val="en-US"/>
+        </w:rPr>
+      </w:pPr>
+      <w:r>
+        <w:rPr>
+          <w:rFonts w:ascii="Arial" w:hAnsi="Arial" w:cs="Arial"/>
+          <w:lang w:val="en-US"/>
+        </w:rPr>
+        <w:t>2x – 5x + 4 = -5</w:t>
+      </w:r>
+    </w:p>
+    <w:p>
+      <w:pPr>
+        <w:tabs>
+          <w:tab w:val="left" w:pos="4056"/>
+        </w:tabs>
+        <w:rPr>
+          <w:rFonts w:ascii="Arial" w:hAnsi="Arial" w:cs="Arial"/>
+          <w:lang w:val="en-US"/>
+        </w:rPr>
+      </w:pPr>
+      <w:r>
+        <w:rPr>
+          <w:rFonts w:ascii="Arial" w:hAnsi="Arial" w:cs="Arial"/>
+          <w:lang w:val="en-US"/>
+        </w:rPr>
+        <w:t>-3x + 4 = -5</w:t>
+      </w:r>
+    </w:p>
+    <w:p>
+      <w:pPr>
+        <w:tabs>
+          <w:tab w:val="left" w:pos="4056"/>
+        </w:tabs>
+        <w:rPr>
+          <w:rFonts w:ascii="Arial" w:hAnsi="Arial" w:cs="Arial"/>
+          <w:lang w:val="en-US"/>
+        </w:rPr>
+      </w:pPr>
+      <w:r>
+        <w:rPr>
+          <w:rFonts w:ascii="Arial" w:hAnsi="Arial" w:cs="Arial"/>
+          <w:lang w:val="en-US"/>
+        </w:rPr>
+        <w:t>-3x = -9</w:t>
+      </w:r>
+    </w:p>
+    <w:p>
+      <w:pPr>
+        <w:tabs>
+          <w:tab w:val="left" w:pos="4056"/>
+        </w:tabs>
+        <w:rPr>
+          <w:rFonts w:ascii="Arial" w:hAnsi="Arial" w:cs="Arial"/>
+          <w:lang w:val="en-US"/>
+        </w:rPr>
+      </w:pPr>
+      <w:r>
+        <w:rPr>
+          <w:rFonts w:ascii="Arial" w:hAnsi="Arial" w:cs="Arial"/>
+          <w:lang w:val="en-US"/>
+        </w:rPr>
+        <w:t>X = 3</w:t>
+      </w:r>
+    </w:p>
+    <w:p>
+      <w:pPr>
+        <w:tabs>
+          <w:tab w:val="left" w:pos="4056"/>
+        </w:tabs>
+        <w:rPr>
+          <w:rFonts w:ascii="Arial" w:hAnsi="Arial" w:cs="Arial"/>
+          <w:lang w:val="en-US"/>
+        </w:rPr>
+      </w:pPr>
+    </w:p>
+    <w:p>
+      <w:pPr>
+        <w:tabs>
+          <w:tab w:val="left" w:pos="4056"/>
+        </w:tabs>
+        <w:rPr>
+          <w:rFonts w:ascii="Arial" w:hAnsi="Arial" w:cs="Arial"/>
+          <w:u w:val="single"/>
+          <w:lang w:val="en-US"/>
+        </w:rPr>
+      </w:pPr>
+    </w:p>
+    <w:p>
+      <w:pPr>
+        <w:tabs>
+          <w:tab w:val="left" w:pos="4056"/>
+        </w:tabs>
+        <w:rPr>
+          <w:rFonts w:ascii="Arial" w:hAnsi="Arial" w:cs="Arial"/>
+          <w:u w:val="single"/>
+          <w:lang w:val="en-US"/>
+        </w:rPr>
+      </w:pPr>
+      <w:r>
+        <w:rPr>
+          <w:rFonts w:ascii="Arial" w:hAnsi="Arial" w:cs="Arial"/>
+          <w:u w:val="single"/>
+          <w:lang w:val="en-US"/>
+        </w:rPr>
+        <w:lastRenderedPageBreak/>
+        <w:t>Challenges</w:t>
+      </w:r>
+    </w:p>
+    <w:p>
+      <w:pPr>
+        <w:pStyle w:val="ListParagraph"/>
+        <w:numPr>
+          <w:ilvl w:val="0"/>
+          <w:numId w:val="12"/>
+        </w:numPr>
+        <w:tabs>
+          <w:tab w:val="left" w:pos="4056"/>
+        </w:tabs>
+        <w:rPr>
+          <w:rFonts w:ascii="Arial" w:hAnsi="Arial" w:cs="Arial"/>
+          <w:lang w:val="en-US"/>
+        </w:rPr>
+      </w:pPr>
+      <w:r>
+        <w:rPr>
+          <w:rFonts w:ascii="Arial" w:hAnsi="Arial" w:cs="Arial"/>
+          <w:lang w:val="en-US"/>
+        </w:rPr>
+        <w:t>3p – 4 = 5p – 60 (answer: p = -28)</w:t>
+      </w:r>
+    </w:p>
+    <w:p>
+      <w:pPr>
+        <w:pStyle w:val="ListParagraph"/>
+        <w:numPr>
+          <w:ilvl w:val="0"/>
+          <w:numId w:val="12"/>
+        </w:numPr>
+        <w:tabs>
+          <w:tab w:val="left" w:pos="4056"/>
+        </w:tabs>
+        <w:rPr>
+          <w:rFonts w:ascii="Arial" w:hAnsi="Arial" w:cs="Arial"/>
+          <w:lang w:val="en-US"/>
+        </w:rPr>
+      </w:pPr>
+      <w:r>
+        <w:rPr>
+          <w:rFonts w:ascii="Arial" w:hAnsi="Arial" w:cs="Arial"/>
+          <w:lang w:val="en-US"/>
+        </w:rPr>
+        <w:t>3 – a = 4 + 3a (answer: a = - ¼)</w:t>
+      </w:r>
+    </w:p>
+    <w:p>
+      <w:pPr>
+        <w:pStyle w:val="ListParagraph"/>
+        <w:numPr>
+          <w:ilvl w:val="0"/>
+          <w:numId w:val="12"/>
+        </w:numPr>
+        <w:tabs>
+          <w:tab w:val="left" w:pos="4056"/>
+        </w:tabs>
+        <w:rPr>
+          <w:rFonts w:ascii="Arial" w:hAnsi="Arial" w:cs="Arial"/>
+          <w:lang w:val="en-US"/>
+        </w:rPr>
+      </w:pPr>
+      <w:r>
+        <w:rPr>
+          <w:rFonts w:ascii="Arial" w:hAnsi="Arial" w:cs="Arial"/>
+          <w:lang w:val="en-US"/>
+        </w:rPr>
+        <w:t>2.25b – 4.5 = 11.25b (answer: b = -0.5)</w:t>
+      </w:r>
+    </w:p>
+    <w:p>
+      <w:pPr>
+        <w:pStyle w:val="ListParagraph"/>
+        <w:numPr>
+          <w:ilvl w:val="0"/>
+          <w:numId w:val="12"/>
+        </w:numPr>
+        <w:tabs>
+          <w:tab w:val="left" w:pos="4056"/>
+        </w:tabs>
+        <w:rPr>
+          <w:rFonts w:ascii="Arial" w:hAnsi="Arial" w:cs="Arial"/>
+          <w:lang w:val="en-US"/>
+        </w:rPr>
+      </w:pPr>
+      <w:r>
+        <w:rPr>
+          <w:rFonts w:ascii="Arial" w:hAnsi="Arial" w:cs="Arial"/>
+          <w:lang w:val="en-US"/>
+        </w:rPr>
+        <w:t>3(w – 4) = 5 + 2(2w – 6) (answer: w = -5)</w:t>
+      </w:r>
+    </w:p>
+    <w:p>
+      <w:pPr>
+        <w:pStyle w:val="ListParagraph"/>
+        <w:numPr>
+          <w:ilvl w:val="0"/>
+          <w:numId w:val="12"/>
+        </w:numPr>
+        <w:tabs>
+          <w:tab w:val="left" w:pos="4056"/>
+        </w:tabs>
+        <w:rPr>
+          <w:rFonts w:ascii="Arial" w:hAnsi="Arial" w:cs="Arial"/>
+          <w:lang w:val="en-US"/>
+        </w:rPr>
+      </w:pPr>
+      <w:r>
+        <w:rPr>
+          <w:rFonts w:ascii="Arial" w:hAnsi="Arial" w:cs="Arial"/>
+          <w:lang w:val="en-US"/>
+        </w:rPr>
+        <w:t>2 – 2(g + 3) = 3(3g + 2) – 5 (answer: g = -5/11)</w:t>
+      </w:r>
+    </w:p>
+    <w:p>
+      <w:pPr>
+        <w:tabs>
+          <w:tab w:val="left" w:pos="4056"/>
+        </w:tabs>
+        <w:rPr>
+          <w:rFonts w:ascii="Arial" w:hAnsi="Arial" w:cs="Arial"/>
+          <w:lang w:val="en-US"/>
+        </w:rPr>
+      </w:pPr>
+    </w:p>
+    <w:p>
+      <w:pPr>
+        <w:tabs>
+          <w:tab w:val="left" w:pos="4056"/>
+        </w:tabs>
+        <w:rPr>
+          <w:rFonts w:ascii="Arial" w:hAnsi="Arial" w:cs="Arial"/>
+          <w:sz w:val="24"/>
+          <w:szCs w:val="24"/>
+          <w:lang w:val="en-US"/>
+        </w:rPr>
+      </w:pPr>
+      <w:r>
+        <w:rPr>
+          <w:rFonts w:ascii="Arial" w:hAnsi="Arial" w:cs="Arial"/>
+          <w:sz w:val="24"/>
+          <w:szCs w:val="24"/>
+          <w:lang w:val="en-US"/>
+        </w:rPr>
+        <w:t>MULTISTEP EQUATIONS</w:t>
+      </w:r>
+    </w:p>
+    <w:p>
+      <w:pPr>
+        <w:tabs>
+          <w:tab w:val="left" w:pos="4056"/>
+        </w:tabs>
+        <w:rPr>
+          <w:rFonts w:ascii="Arial" w:hAnsi="Arial" w:cs="Arial"/>
+          <w:lang w:val="en-US"/>
+        </w:rPr>
+      </w:pPr>
+      <w:r>
+        <w:rPr>
+          <w:rFonts w:ascii="Arial" w:hAnsi="Arial" w:cs="Arial"/>
+          <w:lang w:val="en-US"/>
+        </w:rPr>
+        <w:t>2/3(x – 4) – 5 = 1/6(x + 2) – 2x</w:t>
+      </w:r>
+    </w:p>
+    <w:p>
+      <w:pPr>
+        <w:tabs>
+          <w:tab w:val="left" w:pos="4056"/>
+        </w:tabs>
+        <w:rPr>
+          <w:rFonts w:ascii="Arial" w:hAnsi="Arial" w:cs="Arial"/>
+          <w:lang w:val="en-US"/>
+        </w:rPr>
+      </w:pPr>
+    </w:p>
+    <w:p>
+      <w:pPr>
+        <w:pStyle w:val="ListParagraph"/>
+        <w:numPr>
+          <w:ilvl w:val="0"/>
+          <w:numId w:val="13"/>
+        </w:numPr>
+        <w:tabs>
+          <w:tab w:val="left" w:pos="4056"/>
+        </w:tabs>
+        <w:rPr>
+          <w:rFonts w:ascii="Arial" w:hAnsi="Arial" w:cs="Arial"/>
+          <w:lang w:val="en-US"/>
+        </w:rPr>
+      </w:pPr>
+      <w:r>
+        <w:rPr>
+          <w:rFonts w:ascii="Arial" w:hAnsi="Arial" w:cs="Arial"/>
+          <w:lang w:val="en-US"/>
+        </w:rPr>
+        <w:t>Fractions first – multiply each term on both sides by the LCM</w:t>
+      </w:r>
+    </w:p>
+    <w:p>
+      <w:pPr>
+        <w:pStyle w:val="ListParagraph"/>
+        <w:tabs>
+          <w:tab w:val="left" w:pos="4056"/>
+        </w:tabs>
+        <w:rPr>
+          <w:rFonts w:ascii="Arial" w:hAnsi="Arial" w:cs="Arial"/>
+          <w:lang w:val="en-US"/>
+        </w:rPr>
+      </w:pPr>
+      <w:r>
+        <w:rPr>
+          <w:rFonts w:ascii="Arial" w:hAnsi="Arial" w:cs="Arial"/>
+          <w:lang w:val="en-US"/>
+        </w:rPr>
+        <w:t>6(2/3(x – 4) – 5) = (1/6(x + 2) – 2x)6</w:t>
+      </w:r>
+    </w:p>
+    <w:p>
+      <w:pPr>
+        <w:pStyle w:val="ListParagraph"/>
+        <w:tabs>
+          <w:tab w:val="left" w:pos="4056"/>
+        </w:tabs>
+        <w:rPr>
+          <w:rFonts w:ascii="Arial" w:hAnsi="Arial" w:cs="Arial"/>
+          <w:lang w:val="en-US"/>
+        </w:rPr>
+      </w:pPr>
+      <w:r>
+        <w:rPr>
+          <w:rFonts w:ascii="Arial" w:hAnsi="Arial" w:cs="Arial"/>
+          <w:lang w:val="en-US"/>
+        </w:rPr>
+        <w:t>4(x – 4) – 30 = 1(x + 2) – 12x</w:t>
+      </w:r>
+    </w:p>
+    <w:p>
+      <w:pPr>
+        <w:tabs>
+          <w:tab w:val="left" w:pos="4056"/>
+        </w:tabs>
+        <w:rPr>
+          <w:rFonts w:ascii="Arial" w:hAnsi="Arial" w:cs="Arial"/>
+          <w:lang w:val="en-US"/>
+        </w:rPr>
+      </w:pPr>
+    </w:p>
+    <w:p>
+      <w:pPr>
+        <w:pStyle w:val="ListParagraph"/>
+        <w:numPr>
+          <w:ilvl w:val="0"/>
+          <w:numId w:val="13"/>
+        </w:numPr>
+        <w:tabs>
+          <w:tab w:val="left" w:pos="4056"/>
+        </w:tabs>
+        <w:rPr>
+          <w:rFonts w:ascii="Arial" w:hAnsi="Arial" w:cs="Arial"/>
+          <w:lang w:val="en-US"/>
+        </w:rPr>
+      </w:pPr>
+      <w:r>
+        <w:rPr>
+          <w:rFonts w:ascii="Arial" w:hAnsi="Arial" w:cs="Arial"/>
+          <w:lang w:val="en-US"/>
+        </w:rPr>
+        <w:t>Next, use distribute property</w:t>
+      </w:r>
+    </w:p>
+    <w:p>
+      <w:pPr>
+        <w:pStyle w:val="ListParagraph"/>
+        <w:tabs>
+          <w:tab w:val="left" w:pos="4056"/>
+        </w:tabs>
+        <w:rPr>
+          <w:rFonts w:ascii="Arial" w:hAnsi="Arial" w:cs="Arial"/>
+          <w:lang w:val="en-US"/>
+        </w:rPr>
+      </w:pPr>
+      <w:r>
+        <w:rPr>
+          <w:rFonts w:ascii="Arial" w:hAnsi="Arial" w:cs="Arial"/>
+          <w:lang w:val="en-US"/>
+        </w:rPr>
+        <w:t>4x – 16 – 30 = x + 2 – 12x</w:t>
+      </w:r>
+    </w:p>
+    <w:p>
+      <w:pPr>
+        <w:tabs>
+          <w:tab w:val="left" w:pos="4056"/>
+        </w:tabs>
+        <w:rPr>
+          <w:rFonts w:ascii="Arial" w:hAnsi="Arial" w:cs="Arial"/>
+          <w:lang w:val="en-US"/>
+        </w:rPr>
+      </w:pPr>
+    </w:p>
+    <w:p>
+      <w:pPr>
+        <w:pStyle w:val="ListParagraph"/>
+        <w:numPr>
+          <w:ilvl w:val="0"/>
+          <w:numId w:val="13"/>
+        </w:numPr>
+        <w:tabs>
+          <w:tab w:val="left" w:pos="4056"/>
+        </w:tabs>
+        <w:rPr>
+          <w:rFonts w:ascii="Arial" w:hAnsi="Arial" w:cs="Arial"/>
+          <w:lang w:val="en-US"/>
+        </w:rPr>
+      </w:pPr>
+      <w:r>
+        <w:rPr>
+          <w:rFonts w:ascii="Arial" w:hAnsi="Arial" w:cs="Arial"/>
+          <w:lang w:val="en-US"/>
+        </w:rPr>
+        <w:t>Combine like terms</w:t>
+      </w:r>
+    </w:p>
+    <w:p>
+      <w:pPr>
+        <w:pStyle w:val="ListParagraph"/>
+        <w:tabs>
+          <w:tab w:val="left" w:pos="4056"/>
+        </w:tabs>
+        <w:rPr>
+          <w:rFonts w:ascii="Arial" w:hAnsi="Arial" w:cs="Arial"/>
+          <w:lang w:val="en-US"/>
+        </w:rPr>
+      </w:pPr>
+      <w:r>
+        <w:rPr>
+          <w:rFonts w:ascii="Arial" w:hAnsi="Arial" w:cs="Arial"/>
+          <w:lang w:val="en-US"/>
+        </w:rPr>
+        <w:t>4x – 46 = -11x + 2</w:t>
+      </w:r>
+    </w:p>
+    <w:p>
+      <w:pPr>
+        <w:tabs>
+          <w:tab w:val="left" w:pos="4056"/>
+        </w:tabs>
+        <w:rPr>
+          <w:rFonts w:ascii="Arial" w:hAnsi="Arial" w:cs="Arial"/>
+          <w:lang w:val="en-US"/>
+        </w:rPr>
+      </w:pPr>
+    </w:p>
+    <w:p>
+      <w:pPr>
+        <w:pStyle w:val="ListParagraph"/>
+        <w:numPr>
+          <w:ilvl w:val="0"/>
+          <w:numId w:val="13"/>
+        </w:numPr>
+        <w:tabs>
+          <w:tab w:val="left" w:pos="4056"/>
+        </w:tabs>
+        <w:rPr>
+          <w:rFonts w:ascii="Arial" w:hAnsi="Arial" w:cs="Arial"/>
+          <w:lang w:val="en-US"/>
+        </w:rPr>
+      </w:pPr>
+      <w:r>
+        <w:rPr>
+          <w:rFonts w:ascii="Arial" w:hAnsi="Arial" w:cs="Arial"/>
+          <w:lang w:val="en-US"/>
+        </w:rPr>
+        <w:t>Add or subtract to get all variable terms on one side</w:t>
+      </w:r>
+    </w:p>
+    <w:p>
+      <w:pPr>
+        <w:pStyle w:val="ListParagraph"/>
+        <w:tabs>
+          <w:tab w:val="left" w:pos="4056"/>
+        </w:tabs>
+        <w:rPr>
+          <w:rFonts w:ascii="Arial" w:hAnsi="Arial" w:cs="Arial"/>
+          <w:lang w:val="en-US"/>
+        </w:rPr>
+      </w:pPr>
+      <w:r>
+        <w:rPr>
+          <w:rFonts w:ascii="Arial" w:hAnsi="Arial" w:cs="Arial"/>
+          <w:lang w:val="en-US"/>
+        </w:rPr>
+        <w:t>4x + 11x = 2 + 46</w:t>
+      </w:r>
+    </w:p>
+    <w:p>
+      <w:pPr>
+        <w:pStyle w:val="ListParagraph"/>
+        <w:tabs>
+          <w:tab w:val="left" w:pos="4056"/>
+        </w:tabs>
+        <w:rPr>
+          <w:rFonts w:ascii="Arial" w:hAnsi="Arial" w:cs="Arial"/>
+          <w:lang w:val="en-US"/>
+        </w:rPr>
+      </w:pPr>
+      <w:r>
+        <w:rPr>
+          <w:rFonts w:ascii="Arial" w:hAnsi="Arial" w:cs="Arial"/>
+          <w:lang w:val="en-US"/>
+        </w:rPr>
+        <w:t>15x = 48</w:t>
+      </w:r>
+    </w:p>
+    <w:p>
+      <w:pPr>
+        <w:tabs>
+          <w:tab w:val="left" w:pos="4056"/>
+        </w:tabs>
+        <w:rPr>
+          <w:rFonts w:ascii="Arial" w:hAnsi="Arial" w:cs="Arial"/>
+          <w:lang w:val="en-US"/>
+        </w:rPr>
+      </w:pPr>
+    </w:p>
+    <w:p>
+      <w:pPr>
+        <w:pStyle w:val="ListParagraph"/>
+        <w:numPr>
+          <w:ilvl w:val="0"/>
+          <w:numId w:val="13"/>
+        </w:numPr>
+        <w:tabs>
+          <w:tab w:val="left" w:pos="4056"/>
+        </w:tabs>
+        <w:rPr>
+          <w:rFonts w:ascii="Arial" w:hAnsi="Arial" w:cs="Arial"/>
+          <w:lang w:val="en-US"/>
+        </w:rPr>
+      </w:pPr>
+      <w:r>
+        <w:rPr>
+          <w:rFonts w:ascii="Arial" w:hAnsi="Arial" w:cs="Arial"/>
+          <w:lang w:val="en-US"/>
+        </w:rPr>
+        <w:t xml:space="preserve">If all variables were already on one side before step </w:t>
+      </w:r>
+      <w:r>
+        <w:rPr>
+          <w:rFonts w:ascii="Arial" w:hAnsi="Arial" w:cs="Arial"/>
+          <w:i/>
+          <w:iCs/>
+          <w:lang w:val="en-US"/>
+        </w:rPr>
+        <w:t>4</w:t>
+      </w:r>
+      <w:r>
+        <w:rPr>
+          <w:rFonts w:ascii="Arial" w:hAnsi="Arial" w:cs="Arial"/>
+          <w:lang w:val="en-US"/>
+        </w:rPr>
+        <w:t>, then use addition/subtraction to remove any constants from the variable side of the equation</w:t>
+      </w:r>
+    </w:p>
+    <w:p>
+      <w:pPr>
+        <w:tabs>
+          <w:tab w:val="left" w:pos="4056"/>
+        </w:tabs>
+        <w:rPr>
+          <w:rFonts w:ascii="Arial" w:hAnsi="Arial" w:cs="Arial"/>
+          <w:lang w:val="en-US"/>
+        </w:rPr>
+      </w:pPr>
+    </w:p>
+    <w:p>
+      <w:pPr>
+        <w:pStyle w:val="ListParagraph"/>
+        <w:numPr>
+          <w:ilvl w:val="0"/>
+          <w:numId w:val="13"/>
+        </w:numPr>
+        <w:tabs>
+          <w:tab w:val="left" w:pos="4056"/>
+        </w:tabs>
+        <w:rPr>
+          <w:rFonts w:ascii="Arial" w:hAnsi="Arial" w:cs="Arial"/>
+          <w:lang w:val="en-US"/>
+        </w:rPr>
+      </w:pPr>
+      <w:r>
+        <w:rPr>
+          <w:rFonts w:ascii="Arial" w:hAnsi="Arial" w:cs="Arial"/>
+          <w:lang w:val="en-US"/>
+        </w:rPr>
+        <w:t>Use multiplication/division to remove any coefficients from the variable side</w:t>
+      </w:r>
+    </w:p>
+    <w:p>
+      <w:pPr>
+        <w:pStyle w:val="ListParagraph"/>
+        <w:rPr>
+          <w:rFonts w:ascii="Arial" w:hAnsi="Arial" w:cs="Arial"/>
+          <w:lang w:val="en-US"/>
+        </w:rPr>
+      </w:pPr>
+    </w:p>
+    <w:p>
+      <w:pPr>
+        <w:pStyle w:val="ListParagraph"/>
+        <w:tabs>
+          <w:tab w:val="left" w:pos="4056"/>
+        </w:tabs>
+        <w:rPr>
+          <w:rFonts w:ascii="Arial" w:hAnsi="Arial" w:cs="Arial"/>
+          <w:lang w:val="en-US"/>
+        </w:rPr>
+      </w:pPr>
+      <w:r>
+        <w:rPr>
+          <w:rFonts w:ascii="Arial" w:hAnsi="Arial" w:cs="Arial"/>
+          <w:lang w:val="en-US"/>
+        </w:rPr>
+        <w:t>X = 48/15</w:t>
+      </w:r>
+    </w:p>
+    <w:p>
+      <w:pPr>
+        <w:pStyle w:val="ListParagraph"/>
+        <w:tabs>
+          <w:tab w:val="left" w:pos="4056"/>
+        </w:tabs>
+        <w:rPr>
+          <w:rFonts w:ascii="Arial" w:hAnsi="Arial" w:cs="Arial"/>
+          <w:lang w:val="en-US"/>
+        </w:rPr>
+      </w:pPr>
+      <w:r>
+        <w:rPr>
+          <w:rFonts w:ascii="Arial" w:hAnsi="Arial" w:cs="Arial"/>
+          <w:lang w:val="en-US"/>
+        </w:rPr>
+        <w:t>X = 16/5</w:t>
+      </w:r>
+    </w:p>
+    <w:p>
+      <w:pPr>
+        <w:tabs>
+          <w:tab w:val="left" w:pos="4056"/>
+        </w:tabs>
+        <w:rPr>
+          <w:rFonts w:ascii="Arial" w:hAnsi="Arial" w:cs="Arial"/>
+          <w:lang w:val="en-US"/>
+        </w:rPr>
+      </w:pPr>
+    </w:p>
+    <w:p>
+      <w:pPr>
+        <w:pStyle w:val="ListParagraph"/>
+        <w:numPr>
+          <w:ilvl w:val="0"/>
+          <w:numId w:val="13"/>
+        </w:numPr>
+        <w:tabs>
+          <w:tab w:val="left" w:pos="4056"/>
+        </w:tabs>
+        <w:rPr>
+          <w:rFonts w:ascii="Arial" w:hAnsi="Arial" w:cs="Arial"/>
+          <w:lang w:val="en-US"/>
+        </w:rPr>
+      </w:pPr>
+      <w:r>
+        <w:rPr>
+          <w:rFonts w:ascii="Arial" w:hAnsi="Arial" w:cs="Arial"/>
+          <w:lang w:val="en-US"/>
+        </w:rPr>
+        <w:t>Check answer</w:t>
+      </w:r>
+    </w:p>
+    <w:p>
+      <w:pPr>
+        <w:tabs>
+          <w:tab w:val="left" w:pos="4056"/>
+        </w:tabs>
+        <w:rPr>
+          <w:rFonts w:ascii="Arial" w:hAnsi="Arial" w:cs="Arial"/>
+          <w:lang w:val="en-US"/>
+        </w:rPr>
+      </w:pPr>
+    </w:p>
+    <w:p>
+      <w:pPr>
+        <w:tabs>
+          <w:tab w:val="left" w:pos="4056"/>
+        </w:tabs>
+        <w:rPr>
+          <w:rFonts w:ascii="Arial" w:hAnsi="Arial" w:cs="Arial"/>
+          <w:u w:val="single"/>
+          <w:lang w:val="en-US"/>
+        </w:rPr>
+      </w:pPr>
+      <w:r>
+        <w:rPr>
+          <w:rFonts w:ascii="Arial" w:hAnsi="Arial" w:cs="Arial"/>
+          <w:u w:val="single"/>
+          <w:lang w:val="en-US"/>
+        </w:rPr>
+        <w:t>Challenges</w:t>
+      </w:r>
+    </w:p>
+    <w:p>
+      <w:pPr>
+        <w:pStyle w:val="ListParagraph"/>
+        <w:numPr>
+          <w:ilvl w:val="0"/>
+          <w:numId w:val="14"/>
+        </w:numPr>
+        <w:tabs>
+          <w:tab w:val="left" w:pos="4056"/>
+        </w:tabs>
+        <w:rPr>
+          <w:rFonts w:ascii="Arial" w:hAnsi="Arial" w:cs="Arial"/>
+          <w:lang w:val="en-US"/>
+        </w:rPr>
+      </w:pPr>
+      <w:proofErr w:type="gramStart"/>
+      <w:r>
+        <w:rPr>
+          <w:rFonts w:ascii="Arial" w:hAnsi="Arial" w:cs="Arial"/>
+          <w:lang w:val="en-US"/>
+        </w:rPr>
+        <w:t>¾(</w:t>
+      </w:r>
+      <w:proofErr w:type="gramEnd"/>
+      <w:r>
+        <w:rPr>
+          <w:rFonts w:ascii="Arial" w:hAnsi="Arial" w:cs="Arial"/>
+          <w:lang w:val="en-US"/>
+        </w:rPr>
+        <w:t>x – 8) - 4x = 2(x – 3) – ½x (answer: x = 0)</w:t>
+      </w:r>
+    </w:p>
+    <w:p>
+      <w:pPr>
+        <w:pStyle w:val="ListParagraph"/>
+        <w:numPr>
+          <w:ilvl w:val="0"/>
+          <w:numId w:val="14"/>
+        </w:numPr>
+        <w:tabs>
+          <w:tab w:val="left" w:pos="4056"/>
+        </w:tabs>
+        <w:rPr>
+          <w:rFonts w:ascii="Arial" w:hAnsi="Arial" w:cs="Arial"/>
+          <w:lang w:val="en-US"/>
+        </w:rPr>
+      </w:pPr>
+      <w:r>
+        <w:rPr>
+          <w:rFonts w:ascii="Arial" w:hAnsi="Arial" w:cs="Arial"/>
+          <w:lang w:val="en-US"/>
+        </w:rPr>
+        <w:t>2x – 4(x – 5) = 3/2(3x – 6) + 5 (answer: x = 48/13)</w:t>
+      </w:r>
+    </w:p>
+    <w:p>
+      <w:pPr>
+        <w:pStyle w:val="ListParagraph"/>
+        <w:numPr>
+          <w:ilvl w:val="0"/>
+          <w:numId w:val="14"/>
+        </w:numPr>
+        <w:tabs>
+          <w:tab w:val="left" w:pos="4056"/>
+        </w:tabs>
+        <w:rPr>
+          <w:rFonts w:ascii="Arial" w:hAnsi="Arial" w:cs="Arial"/>
+          <w:lang w:val="en-US"/>
+        </w:rPr>
+      </w:pPr>
+      <w:r>
+        <w:rPr>
+          <w:rFonts w:ascii="Arial" w:hAnsi="Arial" w:cs="Arial"/>
+          <w:lang w:val="en-US"/>
+        </w:rPr>
+        <w:t>2/5(x – 5) + 1/3x = 1/3(x – 9) + x – 8 (answer: x = 135/9 or 15)</w:t>
+      </w:r>
+    </w:p>
+    <w:p>
+      <w:pPr>
+        <w:tabs>
+          <w:tab w:val="left" w:pos="4056"/>
+        </w:tabs>
+        <w:rPr>
+          <w:rFonts w:ascii="Arial" w:hAnsi="Arial" w:cs="Arial"/>
+          <w:sz w:val="24"/>
+          <w:szCs w:val="24"/>
+          <w:lang w:val="en-US"/>
+        </w:rPr>
+      </w:pPr>
+      <w:r>
+        <w:rPr>
+          <w:rFonts w:ascii="Arial" w:hAnsi="Arial" w:cs="Arial"/>
+          <w:sz w:val="24"/>
+          <w:szCs w:val="24"/>
+          <w:lang w:val="en-US"/>
+        </w:rPr>
+        <w:lastRenderedPageBreak/>
+        <w:t>ABSOLUTE VALUE EQUATIONS</w:t>
+      </w:r>
+    </w:p>
+    <w:p>
+      <w:pPr>
+        <w:tabs>
+          <w:tab w:val="left" w:pos="4056"/>
+        </w:tabs>
+        <w:rPr>
+          <w:rFonts w:ascii="Arial" w:hAnsi="Arial" w:cs="Arial"/>
+          <w:lang w:val="en-US"/>
+        </w:rPr>
+      </w:pPr>
+      <w:r>
+        <w:rPr>
+          <w:rFonts w:ascii="Arial" w:hAnsi="Arial" w:cs="Arial"/>
+          <w:lang w:val="en-US"/>
+        </w:rPr>
+        <w:t>Absolute value is the value of how many units a number is from 0. The absolute value of any number must be positive!</w:t>
+      </w:r>
+    </w:p>
+    <w:p>
+      <w:pPr>
+        <w:tabs>
+          <w:tab w:val="left" w:pos="4056"/>
+        </w:tabs>
+        <w:rPr>
+          <w:rFonts w:ascii="Arial" w:hAnsi="Arial" w:cs="Arial"/>
+          <w:lang w:val="en-US"/>
+        </w:rPr>
+      </w:pPr>
+      <w:r>
+        <w:rPr>
+          <w:rFonts w:ascii="Arial" w:hAnsi="Arial" w:cs="Arial"/>
+          <w:lang w:val="en-US"/>
+        </w:rPr>
+        <w:t>|5| = 5</w:t>
+      </w:r>
+    </w:p>
+    <w:p>
+      <w:pPr>
+        <w:tabs>
+          <w:tab w:val="left" w:pos="4056"/>
+        </w:tabs>
+        <w:rPr>
+          <w:rFonts w:ascii="Arial" w:hAnsi="Arial" w:cs="Arial"/>
+          <w:lang w:val="en-US"/>
+        </w:rPr>
+      </w:pPr>
+      <w:r>
+        <w:rPr>
+          <w:rFonts w:ascii="Arial" w:hAnsi="Arial" w:cs="Arial"/>
+          <w:lang w:val="en-US"/>
+        </w:rPr>
+        <w:t>|-5| = 5</w:t>
+      </w:r>
+    </w:p>
+    <w:p>
+      <w:pPr>
+        <w:tabs>
+          <w:tab w:val="left" w:pos="4056"/>
+        </w:tabs>
+        <w:rPr>
+          <w:rFonts w:ascii="Arial" w:hAnsi="Arial" w:cs="Arial"/>
+          <w:lang w:val="en-US"/>
+        </w:rPr>
+      </w:pPr>
+      <w:r>
+        <w:rPr>
+          <w:rFonts w:ascii="Arial" w:hAnsi="Arial" w:cs="Arial"/>
+          <w:lang w:val="en-US"/>
+        </w:rPr>
+        <w:t>|-120| = 120</w:t>
+      </w:r>
+    </w:p>
+    <w:p>
+      <w:pPr>
+        <w:tabs>
+          <w:tab w:val="left" w:pos="4056"/>
+        </w:tabs>
+        <w:rPr>
+          <w:rFonts w:ascii="Arial" w:hAnsi="Arial" w:cs="Arial"/>
+          <w:lang w:val="en-US"/>
+        </w:rPr>
+      </w:pPr>
+      <w:r>
+        <w:rPr>
+          <w:rFonts w:ascii="Arial" w:hAnsi="Arial" w:cs="Arial"/>
+          <w:lang w:val="en-US"/>
+        </w:rPr>
+        <w:t>|120| = 120</w:t>
+      </w:r>
+    </w:p>
+    <w:p>
+      <w:pPr>
+        <w:tabs>
+          <w:tab w:val="left" w:pos="4056"/>
+        </w:tabs>
+        <w:rPr>
+          <w:rFonts w:ascii="Arial" w:hAnsi="Arial" w:cs="Arial"/>
+          <w:lang w:val="en-US"/>
+        </w:rPr>
+      </w:pPr>
+    </w:p>
+    <w:p>
+      <w:pPr>
+        <w:tabs>
+          <w:tab w:val="left" w:pos="4056"/>
+        </w:tabs>
+        <w:rPr>
+          <w:rFonts w:ascii="Arial" w:hAnsi="Arial" w:cs="Arial"/>
+          <w:lang w:val="en-US"/>
+        </w:rPr>
+      </w:pPr>
+      <w:r>
+        <w:rPr>
+          <w:rFonts w:ascii="Arial" w:hAnsi="Arial" w:cs="Arial"/>
+          <w:lang w:val="en-US"/>
+        </w:rPr>
+        <w:t>|x| = 3 // x = 3 or x = -3</w:t>
+      </w:r>
+    </w:p>
+    <w:p>
+      <w:pPr>
+        <w:tabs>
+          <w:tab w:val="left" w:pos="4056"/>
+        </w:tabs>
+        <w:rPr>
+          <w:rFonts w:ascii="Arial" w:hAnsi="Arial" w:cs="Arial"/>
+          <w:lang w:val="en-US"/>
+        </w:rPr>
+      </w:pPr>
+      <w:r>
+        <w:rPr>
+          <w:rFonts w:ascii="Arial" w:hAnsi="Arial" w:cs="Arial"/>
+          <w:lang w:val="en-US"/>
+        </w:rPr>
+        <w:t>{-3, 3} // answers are written in {} and the first number must be the lowest</w:t>
+      </w:r>
+    </w:p>
+    <w:p>
+      <w:pPr>
+        <w:tabs>
+          <w:tab w:val="left" w:pos="4056"/>
+        </w:tabs>
+        <w:rPr>
+          <w:rFonts w:ascii="Arial" w:hAnsi="Arial" w:cs="Arial"/>
+          <w:lang w:val="en-US"/>
+        </w:rPr>
+      </w:pPr>
+    </w:p>
+    <w:p>
+      <w:pPr>
+        <w:tabs>
+          <w:tab w:val="left" w:pos="4056"/>
+        </w:tabs>
+        <w:rPr>
+          <w:rFonts w:ascii="Arial" w:hAnsi="Arial" w:cs="Arial"/>
+          <w:lang w:val="en-US"/>
+        </w:rPr>
+      </w:pPr>
+      <w:r>
+        <w:rPr>
+          <w:rFonts w:ascii="Arial" w:hAnsi="Arial" w:cs="Arial"/>
+          <w:lang w:val="en-US"/>
+        </w:rPr>
+        <w:t xml:space="preserve">|x </w:t>
+      </w:r>
+      <w:proofErr w:type="gramStart"/>
+      <w:r>
+        <w:rPr>
+          <w:rFonts w:ascii="Arial" w:hAnsi="Arial" w:cs="Arial"/>
+          <w:lang w:val="en-US"/>
+        </w:rPr>
+        <w:t>-  10</w:t>
+      </w:r>
+      <w:proofErr w:type="gramEnd"/>
+      <w:r>
+        <w:rPr>
+          <w:rFonts w:ascii="Arial" w:hAnsi="Arial" w:cs="Arial"/>
+          <w:lang w:val="en-US"/>
+        </w:rPr>
+        <w:t>| = 20 // the absolute value is always positive, so the answer could be 20 or -20</w:t>
+      </w:r>
+    </w:p>
+    <w:p>
+      <w:pPr>
+        <w:pStyle w:val="ListParagraph"/>
+        <w:numPr>
+          <w:ilvl w:val="0"/>
+          <w:numId w:val="15"/>
+        </w:numPr>
+        <w:tabs>
+          <w:tab w:val="left" w:pos="4056"/>
+        </w:tabs>
+        <w:rPr>
+          <w:rFonts w:ascii="Arial" w:hAnsi="Arial" w:cs="Arial"/>
+          <w:lang w:val="en-US"/>
+        </w:rPr>
+      </w:pPr>
+      <w:r>
+        <w:rPr>
+          <w:rFonts w:ascii="Arial" w:hAnsi="Arial" w:cs="Arial"/>
+          <w:lang w:val="en-US"/>
+        </w:rPr>
+        <w:t>X – 10 = 20</w:t>
+      </w:r>
+    </w:p>
+    <w:p>
+      <w:pPr>
+        <w:pStyle w:val="ListParagraph"/>
+        <w:tabs>
+          <w:tab w:val="left" w:pos="4056"/>
+        </w:tabs>
+        <w:rPr>
+          <w:rFonts w:ascii="Arial" w:hAnsi="Arial" w:cs="Arial"/>
+          <w:lang w:val="en-US"/>
+        </w:rPr>
+      </w:pPr>
+      <w:r>
+        <w:rPr>
+          <w:rFonts w:ascii="Arial" w:hAnsi="Arial" w:cs="Arial"/>
+          <w:lang w:val="en-US"/>
+        </w:rPr>
+        <w:t>X = 30</w:t>
+      </w:r>
+    </w:p>
+    <w:p>
+      <w:pPr>
+        <w:tabs>
+          <w:tab w:val="left" w:pos="4056"/>
+        </w:tabs>
+        <w:rPr>
+          <w:rFonts w:ascii="Arial" w:hAnsi="Arial" w:cs="Arial"/>
+          <w:lang w:val="en-US"/>
+        </w:rPr>
+      </w:pPr>
+    </w:p>
+    <w:p>
+      <w:pPr>
+        <w:pStyle w:val="ListParagraph"/>
+        <w:numPr>
+          <w:ilvl w:val="0"/>
+          <w:numId w:val="15"/>
+        </w:numPr>
+        <w:tabs>
+          <w:tab w:val="left" w:pos="4056"/>
+        </w:tabs>
+        <w:rPr>
+          <w:rFonts w:ascii="Arial" w:hAnsi="Arial" w:cs="Arial"/>
+          <w:lang w:val="en-US"/>
+        </w:rPr>
+      </w:pPr>
+      <w:r>
+        <w:rPr>
+          <w:rFonts w:ascii="Arial" w:hAnsi="Arial" w:cs="Arial"/>
+          <w:lang w:val="en-US"/>
+        </w:rPr>
+        <w:t>X – 10 = -20</w:t>
+      </w:r>
+    </w:p>
+    <w:p>
+      <w:pPr>
+        <w:pStyle w:val="ListParagraph"/>
+        <w:numPr>
+          <w:ilvl w:val="0"/>
+          <w:numId w:val="15"/>
+        </w:numPr>
+        <w:tabs>
+          <w:tab w:val="left" w:pos="4056"/>
+        </w:tabs>
+        <w:rPr>
+          <w:rFonts w:ascii="Arial" w:hAnsi="Arial" w:cs="Arial"/>
+          <w:lang w:val="en-US"/>
+        </w:rPr>
+      </w:pPr>
+      <w:r>
+        <w:rPr>
+          <w:rFonts w:ascii="Arial" w:hAnsi="Arial" w:cs="Arial"/>
+          <w:lang w:val="en-US"/>
+        </w:rPr>
+        <w:t>X = -10</w:t>
+      </w:r>
+    </w:p>
+    <w:p>
+      <w:pPr>
+        <w:tabs>
+          <w:tab w:val="left" w:pos="4056"/>
+        </w:tabs>
+        <w:rPr>
+          <w:rFonts w:ascii="Arial" w:hAnsi="Arial" w:cs="Arial"/>
+          <w:lang w:val="en-US"/>
+        </w:rPr>
+      </w:pPr>
+    </w:p>
+    <w:p>
+      <w:pPr>
+        <w:tabs>
+          <w:tab w:val="left" w:pos="4056"/>
+        </w:tabs>
+        <w:rPr>
+          <w:rFonts w:ascii="Arial" w:hAnsi="Arial" w:cs="Arial"/>
+          <w:lang w:val="en-US"/>
+        </w:rPr>
+      </w:pPr>
+      <w:r>
+        <w:rPr>
+          <w:rFonts w:ascii="Arial" w:hAnsi="Arial" w:cs="Arial"/>
+          <w:lang w:val="en-US"/>
+        </w:rPr>
+        <w:t xml:space="preserve">Answer: </w:t>
+      </w:r>
+      <w:r>
+        <w:rPr>
+          <w:rFonts w:ascii="Arial" w:hAnsi="Arial" w:cs="Arial"/>
+          <w:lang w:val="en-US"/>
+        </w:rPr>
+        <w:t>{-10, 30}</w:t>
+      </w:r>
+    </w:p>
+    <w:p>
+      <w:pPr>
+        <w:tabs>
+          <w:tab w:val="left" w:pos="4056"/>
+        </w:tabs>
+        <w:rPr>
+          <w:rFonts w:ascii="Arial" w:hAnsi="Arial" w:cs="Arial"/>
+          <w:lang w:val="en-US"/>
+        </w:rPr>
+      </w:pPr>
+    </w:p>
+    <w:p>
+      <w:pPr>
+        <w:tabs>
+          <w:tab w:val="left" w:pos="4056"/>
+        </w:tabs>
+        <w:rPr>
+          <w:rFonts w:ascii="Arial" w:hAnsi="Arial" w:cs="Arial"/>
+          <w:lang w:val="en-US"/>
+        </w:rPr>
+      </w:pPr>
+      <w:r>
+        <w:rPr>
+          <w:rFonts w:ascii="Arial" w:hAnsi="Arial" w:cs="Arial"/>
+          <w:lang w:val="en-US"/>
+        </w:rPr>
+        <w:t>With absolute values it is very important to check your answer because the solution is not always right and sometimes there may only be one correct answer.</w:t>
+      </w:r>
+    </w:p>
+    <w:p>
+      <w:pPr>
+        <w:tabs>
+          <w:tab w:val="left" w:pos="4056"/>
+        </w:tabs>
+        <w:rPr>
+          <w:rFonts w:ascii="Arial" w:hAnsi="Arial" w:cs="Arial"/>
+          <w:lang w:val="en-US"/>
+        </w:rPr>
+      </w:pPr>
+    </w:p>
+    <w:p>
+      <w:pPr>
+        <w:tabs>
+          <w:tab w:val="left" w:pos="4056"/>
+        </w:tabs>
+        <w:rPr>
+          <w:rFonts w:ascii="Arial" w:hAnsi="Arial" w:cs="Arial"/>
+          <w:u w:val="single"/>
+          <w:lang w:val="en-US"/>
+        </w:rPr>
+      </w:pPr>
+      <w:r>
+        <w:rPr>
+          <w:rFonts w:ascii="Arial" w:hAnsi="Arial" w:cs="Arial"/>
+          <w:u w:val="single"/>
+          <w:lang w:val="en-US"/>
+        </w:rPr>
+        <w:t>Isolate absolute value expression</w:t>
+      </w:r>
+    </w:p>
+    <w:p>
+      <w:pPr>
+        <w:tabs>
+          <w:tab w:val="left" w:pos="4056"/>
+        </w:tabs>
+        <w:rPr>
+          <w:rFonts w:ascii="Arial" w:hAnsi="Arial" w:cs="Arial"/>
+          <w:lang w:val="en-US"/>
+        </w:rPr>
+      </w:pPr>
+      <w:r>
+        <w:rPr>
+          <w:rFonts w:ascii="Arial" w:hAnsi="Arial" w:cs="Arial"/>
+          <w:lang w:val="en-US"/>
+        </w:rPr>
+        <w:t>|2y + 4| - 8 = 12</w:t>
+      </w:r>
+    </w:p>
+    <w:p>
+      <w:pPr>
+        <w:tabs>
+          <w:tab w:val="left" w:pos="4056"/>
+        </w:tabs>
+        <w:rPr>
+          <w:rFonts w:ascii="Arial" w:hAnsi="Arial" w:cs="Arial"/>
+          <w:lang w:val="en-US"/>
+        </w:rPr>
+      </w:pPr>
+      <w:r>
+        <w:rPr>
+          <w:rFonts w:ascii="Arial" w:hAnsi="Arial" w:cs="Arial"/>
+          <w:lang w:val="en-US"/>
+        </w:rPr>
+        <w:t>|2y + 4| = 12 + 8</w:t>
+      </w:r>
+    </w:p>
+    <w:p>
+      <w:pPr>
+        <w:tabs>
+          <w:tab w:val="left" w:pos="4056"/>
+        </w:tabs>
+        <w:rPr>
+          <w:rFonts w:ascii="Arial" w:hAnsi="Arial" w:cs="Arial"/>
+          <w:lang w:val="en-US"/>
+        </w:rPr>
+      </w:pPr>
+      <w:r>
+        <w:rPr>
+          <w:rFonts w:ascii="Arial" w:hAnsi="Arial" w:cs="Arial"/>
+          <w:lang w:val="en-US"/>
+        </w:rPr>
+        <w:t>|2y + 4| = 20</w:t>
+      </w:r>
+    </w:p>
+    <w:p>
+      <w:pPr>
+        <w:tabs>
+          <w:tab w:val="left" w:pos="4056"/>
+        </w:tabs>
+        <w:rPr>
+          <w:rFonts w:ascii="Arial" w:hAnsi="Arial" w:cs="Arial"/>
+          <w:lang w:val="en-US"/>
+        </w:rPr>
+      </w:pPr>
+    </w:p>
+    <w:p>
+      <w:pPr>
+        <w:tabs>
+          <w:tab w:val="left" w:pos="4056"/>
+        </w:tabs>
+        <w:rPr>
+          <w:rFonts w:ascii="Arial" w:hAnsi="Arial" w:cs="Arial"/>
+          <w:lang w:val="en-US"/>
+        </w:rPr>
+      </w:pPr>
+      <w:r>
+        <w:rPr>
+          <w:rFonts w:ascii="Arial" w:hAnsi="Arial" w:cs="Arial"/>
+          <w:lang w:val="en-US"/>
+        </w:rPr>
+        <w:t>Now, assume 20 and -20 in order to work out the equation</w:t>
+      </w:r>
+    </w:p>
+    <w:p>
+      <w:pPr>
+        <w:tabs>
+          <w:tab w:val="left" w:pos="4056"/>
+        </w:tabs>
+        <w:rPr>
+          <w:rFonts w:ascii="Arial" w:hAnsi="Arial" w:cs="Arial"/>
+          <w:lang w:val="en-US"/>
+        </w:rPr>
+      </w:pPr>
+      <w:r>
+        <w:rPr>
+          <w:rFonts w:ascii="Arial" w:hAnsi="Arial" w:cs="Arial"/>
+          <w:lang w:val="en-US"/>
+        </w:rPr>
+        <w:t>2y + 4 = 20 (answer: y = 8)</w:t>
+      </w:r>
+    </w:p>
+    <w:p>
+      <w:pPr>
+        <w:tabs>
+          <w:tab w:val="left" w:pos="4056"/>
+        </w:tabs>
+        <w:rPr>
+          <w:rFonts w:ascii="Arial" w:hAnsi="Arial" w:cs="Arial"/>
+          <w:lang w:val="en-US"/>
+        </w:rPr>
+      </w:pPr>
+      <w:r>
+        <w:rPr>
+          <w:rFonts w:ascii="Arial" w:hAnsi="Arial" w:cs="Arial"/>
+          <w:lang w:val="en-US"/>
+        </w:rPr>
+        <w:t>2y + 4 = -20 (answer: y = -12)</w:t>
+      </w:r>
+    </w:p>
+    <w:p>
+      <w:pPr>
+        <w:tabs>
+          <w:tab w:val="left" w:pos="4056"/>
+        </w:tabs>
+        <w:rPr>
+          <w:rFonts w:ascii="Arial" w:hAnsi="Arial" w:cs="Arial"/>
+          <w:lang w:val="en-US"/>
+        </w:rPr>
+      </w:pPr>
+    </w:p>
+    <w:p>
+      <w:pPr>
+        <w:tabs>
+          <w:tab w:val="left" w:pos="4056"/>
+        </w:tabs>
+        <w:rPr>
+          <w:rFonts w:ascii="Arial" w:hAnsi="Arial" w:cs="Arial"/>
+          <w:lang w:val="en-US"/>
+        </w:rPr>
+      </w:pPr>
+      <w:r>
+        <w:rPr>
+          <w:rFonts w:ascii="Arial" w:hAnsi="Arial" w:cs="Arial"/>
+          <w:lang w:val="en-US"/>
+        </w:rPr>
+        <w:t>{-12, 8}</w:t>
+      </w:r>
+    </w:p>
+    <w:p>
+      <w:pPr>
+        <w:tabs>
+          <w:tab w:val="left" w:pos="4056"/>
+        </w:tabs>
+        <w:rPr>
+          <w:rFonts w:ascii="Arial" w:hAnsi="Arial" w:cs="Arial"/>
+          <w:lang w:val="en-US"/>
+        </w:rPr>
+      </w:pPr>
+    </w:p>
+    <w:p>
+      <w:pPr>
+        <w:tabs>
+          <w:tab w:val="left" w:pos="4056"/>
+        </w:tabs>
+        <w:rPr>
+          <w:rFonts w:ascii="Arial" w:hAnsi="Arial" w:cs="Arial"/>
+          <w:u w:val="single"/>
+          <w:lang w:val="en-US"/>
+        </w:rPr>
+      </w:pPr>
+      <w:r>
+        <w:rPr>
+          <w:rFonts w:ascii="Arial" w:hAnsi="Arial" w:cs="Arial"/>
+          <w:u w:val="single"/>
+          <w:lang w:val="en-US"/>
+        </w:rPr>
+        <w:lastRenderedPageBreak/>
+        <w:t>Absolute value equations with no solutions</w:t>
+      </w:r>
+    </w:p>
+    <w:p>
+      <w:pPr>
+        <w:tabs>
+          <w:tab w:val="left" w:pos="4056"/>
+        </w:tabs>
+        <w:rPr>
+          <w:rFonts w:ascii="Arial" w:hAnsi="Arial" w:cs="Arial"/>
+          <w:lang w:val="en-US"/>
+        </w:rPr>
+      </w:pPr>
+      <w:r>
+        <w:rPr>
+          <w:rFonts w:ascii="Arial" w:hAnsi="Arial" w:cs="Arial"/>
+          <w:lang w:val="en-US"/>
+        </w:rPr>
+        <w:t>|x| = -4</w:t>
+      </w:r>
+    </w:p>
+    <w:p>
+      <w:pPr>
+        <w:tabs>
+          <w:tab w:val="left" w:pos="4056"/>
+        </w:tabs>
+        <w:rPr>
+          <w:rFonts w:ascii="Arial" w:hAnsi="Arial" w:cs="Arial"/>
+          <w:lang w:val="en-US"/>
+        </w:rPr>
+      </w:pPr>
+      <w:r>
+        <w:rPr>
+          <w:rFonts w:ascii="Arial" w:hAnsi="Arial" w:cs="Arial"/>
+          <w:lang w:val="en-US"/>
+        </w:rPr>
+        <w:t>An absolute value can never be negative, so the above results in an empty set {}</w:t>
+      </w:r>
+    </w:p>
+    <w:p>
+      <w:pPr>
+        <w:tabs>
+          <w:tab w:val="left" w:pos="4056"/>
+        </w:tabs>
+        <w:rPr>
+          <w:rFonts w:ascii="Arial" w:hAnsi="Arial" w:cs="Arial"/>
+          <w:lang w:val="en-US"/>
+        </w:rPr>
+      </w:pPr>
+    </w:p>
+    <w:p>
+      <w:pPr>
+        <w:tabs>
+          <w:tab w:val="left" w:pos="4056"/>
+        </w:tabs>
+        <w:rPr>
+          <w:rFonts w:ascii="Arial" w:hAnsi="Arial" w:cs="Arial"/>
+          <w:lang w:val="en-US"/>
+        </w:rPr>
+      </w:pPr>
+      <w:r>
+        <w:rPr>
+          <w:rFonts w:ascii="Arial" w:hAnsi="Arial" w:cs="Arial"/>
+          <w:lang w:val="en-US"/>
+        </w:rPr>
+        <w:t>2|x – 6| + 10 = 8</w:t>
+      </w:r>
+    </w:p>
+    <w:p>
+      <w:pPr>
+        <w:tabs>
+          <w:tab w:val="left" w:pos="4056"/>
+        </w:tabs>
+        <w:rPr>
+          <w:rFonts w:ascii="Arial" w:hAnsi="Arial" w:cs="Arial"/>
+          <w:lang w:val="en-US"/>
+        </w:rPr>
+      </w:pPr>
+      <w:r>
+        <w:rPr>
+          <w:rFonts w:ascii="Arial" w:hAnsi="Arial" w:cs="Arial"/>
+          <w:lang w:val="en-US"/>
+        </w:rPr>
+        <w:t>2|x – 6| = -2</w:t>
+      </w:r>
+    </w:p>
+    <w:p>
+      <w:pPr>
+        <w:tabs>
+          <w:tab w:val="left" w:pos="4056"/>
+        </w:tabs>
+        <w:rPr>
+          <w:rFonts w:ascii="Arial" w:hAnsi="Arial" w:cs="Arial"/>
+          <w:lang w:val="en-US"/>
+        </w:rPr>
+      </w:pPr>
+      <w:r>
+        <w:rPr>
+          <w:rFonts w:ascii="Arial" w:hAnsi="Arial" w:cs="Arial"/>
+          <w:lang w:val="en-US"/>
+        </w:rPr>
+        <w:t>|x – 6| = -1</w:t>
+      </w:r>
+    </w:p>
+    <w:p>
+      <w:pPr>
+        <w:tabs>
+          <w:tab w:val="left" w:pos="4056"/>
+        </w:tabs>
+        <w:rPr>
+          <w:rFonts w:ascii="Arial" w:hAnsi="Arial" w:cs="Arial"/>
+          <w:lang w:val="en-US"/>
+        </w:rPr>
+      </w:pPr>
+      <w:r>
+        <w:rPr>
+          <w:rFonts w:ascii="Arial" w:hAnsi="Arial" w:cs="Arial"/>
+          <w:lang w:val="en-US"/>
+        </w:rPr>
+        <w:t>Answer: {}</w:t>
+      </w:r>
+    </w:p>
+    <w:p>
+      <w:pPr>
+        <w:tabs>
+          <w:tab w:val="left" w:pos="4056"/>
+        </w:tabs>
+        <w:rPr>
+          <w:rFonts w:ascii="Arial" w:hAnsi="Arial" w:cs="Arial"/>
+          <w:lang w:val="en-US"/>
+        </w:rPr>
+      </w:pPr>
+    </w:p>
+    <w:p>
+      <w:pPr>
+        <w:tabs>
+          <w:tab w:val="left" w:pos="4056"/>
+        </w:tabs>
+        <w:rPr>
+          <w:rFonts w:ascii="Arial" w:hAnsi="Arial" w:cs="Arial"/>
+          <w:lang w:val="en-US"/>
+        </w:rPr>
+      </w:pPr>
+      <w:r>
+        <w:rPr>
+          <w:rFonts w:ascii="Arial" w:hAnsi="Arial" w:cs="Arial"/>
+          <w:lang w:val="en-US"/>
+        </w:rPr>
+        <w:t>-2|x – 6| + 10 = 8</w:t>
+      </w:r>
+    </w:p>
+    <w:p>
+      <w:pPr>
+        <w:tabs>
+          <w:tab w:val="left" w:pos="4056"/>
+        </w:tabs>
+        <w:rPr>
+          <w:rFonts w:ascii="Arial" w:hAnsi="Arial" w:cs="Arial"/>
+          <w:lang w:val="en-US"/>
+        </w:rPr>
+      </w:pPr>
+      <w:r>
+        <w:rPr>
+          <w:rFonts w:ascii="Arial" w:hAnsi="Arial" w:cs="Arial"/>
+          <w:lang w:val="en-US"/>
+        </w:rPr>
+        <w:t>-2|x – 6| = -2 // isolate the full absolute value before assuming empty set</w:t>
+      </w:r>
+    </w:p>
+    <w:p>
+      <w:pPr>
+        <w:tabs>
+          <w:tab w:val="left" w:pos="4056"/>
+        </w:tabs>
+        <w:rPr>
+          <w:rFonts w:ascii="Arial" w:hAnsi="Arial" w:cs="Arial"/>
+          <w:lang w:val="en-US"/>
+        </w:rPr>
+      </w:pPr>
+      <w:r>
+        <w:rPr>
+          <w:rFonts w:ascii="Arial" w:hAnsi="Arial" w:cs="Arial"/>
+          <w:lang w:val="en-US"/>
+        </w:rPr>
+        <w:t>|x – 6| = 1 // -2 / -2 is positive 1, so there lies a potential solution here</w:t>
+      </w:r>
+    </w:p>
+    <w:p>
+      <w:pPr>
+        <w:tabs>
+          <w:tab w:val="left" w:pos="4056"/>
+        </w:tabs>
+        <w:rPr>
+          <w:rFonts w:ascii="Arial" w:hAnsi="Arial" w:cs="Arial"/>
+          <w:lang w:val="en-US"/>
+        </w:rPr>
+      </w:pPr>
+    </w:p>
+    <w:p>
+      <w:pPr>
+        <w:tabs>
+          <w:tab w:val="left" w:pos="4056"/>
+        </w:tabs>
+        <w:rPr>
+          <w:rFonts w:ascii="Arial" w:hAnsi="Arial" w:cs="Arial"/>
+          <w:lang w:val="en-US"/>
+        </w:rPr>
+      </w:pPr>
+      <w:r>
+        <w:rPr>
+          <w:rFonts w:ascii="Arial" w:hAnsi="Arial" w:cs="Arial"/>
+          <w:lang w:val="en-US"/>
+        </w:rPr>
+        <w:t>X – 6 = 1 (answer: 7)</w:t>
+      </w:r>
+    </w:p>
+    <w:p>
+      <w:pPr>
+        <w:tabs>
+          <w:tab w:val="left" w:pos="4056"/>
+        </w:tabs>
+        <w:rPr>
+          <w:rFonts w:ascii="Arial" w:hAnsi="Arial" w:cs="Arial"/>
+          <w:lang w:val="en-US"/>
+        </w:rPr>
+      </w:pPr>
+      <w:r>
+        <w:rPr>
+          <w:rFonts w:ascii="Arial" w:hAnsi="Arial" w:cs="Arial"/>
+          <w:lang w:val="en-US"/>
+        </w:rPr>
+        <w:t>X – 6 = -1 (answer: 5)</w:t>
+      </w:r>
+    </w:p>
+    <w:p>
+      <w:pPr>
+        <w:tabs>
+          <w:tab w:val="left" w:pos="4056"/>
+        </w:tabs>
+        <w:rPr>
+          <w:rFonts w:ascii="Arial" w:hAnsi="Arial" w:cs="Arial"/>
+          <w:lang w:val="en-US"/>
+        </w:rPr>
+      </w:pPr>
+      <w:r>
+        <w:rPr>
+          <w:rFonts w:ascii="Arial" w:hAnsi="Arial" w:cs="Arial"/>
+          <w:lang w:val="en-US"/>
+        </w:rPr>
+        <w:t>{5, 7}</w:t>
+      </w:r>
+    </w:p>
+    <w:p>
+      <w:pPr>
+        <w:tabs>
+          <w:tab w:val="left" w:pos="4056"/>
+        </w:tabs>
+        <w:rPr>
+          <w:rFonts w:ascii="Arial" w:hAnsi="Arial" w:cs="Arial"/>
+          <w:lang w:val="en-US"/>
+        </w:rPr>
+      </w:pPr>
+    </w:p>
+    <w:p>
+      <w:pPr>
+        <w:tabs>
+          <w:tab w:val="left" w:pos="4056"/>
+        </w:tabs>
+        <w:rPr>
+          <w:rFonts w:ascii="Arial" w:hAnsi="Arial" w:cs="Arial"/>
+          <w:u w:val="single"/>
+          <w:lang w:val="en-US"/>
+        </w:rPr>
+      </w:pPr>
+      <w:r>
+        <w:rPr>
+          <w:rFonts w:ascii="Arial" w:hAnsi="Arial" w:cs="Arial"/>
+          <w:u w:val="single"/>
+          <w:lang w:val="en-US"/>
+        </w:rPr>
+        <w:t>Absolute value with one solution</w:t>
+      </w:r>
+    </w:p>
+    <w:p>
+      <w:pPr>
+        <w:tabs>
+          <w:tab w:val="left" w:pos="4056"/>
+        </w:tabs>
+        <w:rPr>
+          <w:rFonts w:ascii="Arial" w:hAnsi="Arial" w:cs="Arial"/>
+          <w:lang w:val="en-US"/>
+        </w:rPr>
+      </w:pPr>
+      <w:r>
+        <w:rPr>
+          <w:rFonts w:ascii="Arial" w:hAnsi="Arial" w:cs="Arial"/>
+          <w:lang w:val="en-US"/>
+        </w:rPr>
+        <w:t>|x + 3| + 2 = 3x + 1</w:t>
+      </w:r>
+    </w:p>
+    <w:p>
+      <w:pPr>
+        <w:tabs>
+          <w:tab w:val="left" w:pos="4056"/>
+        </w:tabs>
+        <w:rPr>
+          <w:rFonts w:ascii="Arial" w:hAnsi="Arial" w:cs="Arial"/>
+          <w:lang w:val="en-US"/>
+        </w:rPr>
+      </w:pPr>
+      <w:r>
+        <w:rPr>
+          <w:rFonts w:ascii="Arial" w:hAnsi="Arial" w:cs="Arial"/>
+          <w:lang w:val="en-US"/>
+        </w:rPr>
+        <w:t>|x + 3| = 3x – 1</w:t>
+      </w:r>
+    </w:p>
+    <w:p>
+      <w:pPr>
+        <w:tabs>
+          <w:tab w:val="left" w:pos="4056"/>
+        </w:tabs>
+        <w:rPr>
+          <w:rFonts w:ascii="Arial" w:hAnsi="Arial" w:cs="Arial"/>
+          <w:lang w:val="en-US"/>
+        </w:rPr>
+      </w:pPr>
+    </w:p>
+    <w:p>
+      <w:pPr>
+        <w:tabs>
+          <w:tab w:val="left" w:pos="4056"/>
+        </w:tabs>
+        <w:rPr>
+          <w:rFonts w:ascii="Arial" w:hAnsi="Arial" w:cs="Arial"/>
+          <w:lang w:val="en-US"/>
+        </w:rPr>
+      </w:pPr>
+      <w:r>
+        <w:rPr>
+          <w:rFonts w:ascii="Arial" w:hAnsi="Arial" w:cs="Arial"/>
+          <w:lang w:val="en-US"/>
+        </w:rPr>
+        <w:t>X + 3 = 3x – 1 (answer: x = 2)</w:t>
+      </w:r>
+    </w:p>
+    <w:p>
+      <w:pPr>
+        <w:tabs>
+          <w:tab w:val="left" w:pos="4056"/>
+        </w:tabs>
+        <w:rPr>
+          <w:rFonts w:ascii="Arial" w:hAnsi="Arial" w:cs="Arial"/>
+          <w:lang w:val="en-US"/>
+        </w:rPr>
+      </w:pPr>
+      <w:r>
+        <w:rPr>
+          <w:rFonts w:ascii="Arial" w:hAnsi="Arial" w:cs="Arial"/>
+          <w:lang w:val="en-US"/>
+        </w:rPr>
+        <w:t>X + 3 = -(3x – 1) (answer: x = -1/2)</w:t>
+      </w:r>
+    </w:p>
+    <w:p>
+      <w:pPr>
+        <w:tabs>
+          <w:tab w:val="left" w:pos="4056"/>
+        </w:tabs>
+        <w:rPr>
+          <w:rFonts w:ascii="Arial" w:hAnsi="Arial" w:cs="Arial"/>
+          <w:lang w:val="en-US"/>
+        </w:rPr>
+      </w:pPr>
+    </w:p>
+    <w:p>
+      <w:pPr>
+        <w:tabs>
+          <w:tab w:val="left" w:pos="4056"/>
+        </w:tabs>
+        <w:rPr>
+          <w:rFonts w:ascii="Arial" w:hAnsi="Arial" w:cs="Arial"/>
+          <w:lang w:val="en-US"/>
+        </w:rPr>
+      </w:pPr>
+      <w:r>
+        <w:rPr>
+          <w:rFonts w:ascii="Arial" w:hAnsi="Arial" w:cs="Arial"/>
+          <w:lang w:val="en-US"/>
+        </w:rPr>
+        <w:t>Check answer if x is 2</w:t>
+      </w:r>
+    </w:p>
+    <w:p>
+      <w:pPr>
+        <w:tabs>
+          <w:tab w:val="left" w:pos="4056"/>
+        </w:tabs>
+        <w:rPr>
+          <w:rFonts w:ascii="Arial" w:hAnsi="Arial" w:cs="Arial"/>
+          <w:lang w:val="en-US"/>
+        </w:rPr>
+      </w:pPr>
+      <w:r>
+        <w:rPr>
+          <w:rFonts w:ascii="Arial" w:hAnsi="Arial" w:cs="Arial"/>
+          <w:lang w:val="en-US"/>
+        </w:rPr>
+        <w:t>2 + 3 + 2 = 3(2) + 1</w:t>
+      </w:r>
+    </w:p>
+    <w:p>
+      <w:pPr>
+        <w:tabs>
+          <w:tab w:val="left" w:pos="4056"/>
+        </w:tabs>
+        <w:rPr>
+          <w:rFonts w:ascii="Arial" w:hAnsi="Arial" w:cs="Arial"/>
+          <w:lang w:val="en-US"/>
+        </w:rPr>
+      </w:pPr>
+      <w:r>
+        <w:rPr>
+          <w:rFonts w:ascii="Arial" w:hAnsi="Arial" w:cs="Arial"/>
+          <w:lang w:val="en-US"/>
+        </w:rPr>
+        <w:t>7 = 7 // 2 is a valid solution</w:t>
+      </w:r>
+    </w:p>
+    <w:p>
+      <w:pPr>
+        <w:tabs>
+          <w:tab w:val="left" w:pos="4056"/>
+        </w:tabs>
+        <w:rPr>
+          <w:rFonts w:ascii="Arial" w:hAnsi="Arial" w:cs="Arial"/>
+          <w:lang w:val="en-US"/>
+        </w:rPr>
+      </w:pPr>
+    </w:p>
+    <w:p>
+      <w:pPr>
+        <w:tabs>
+          <w:tab w:val="left" w:pos="4056"/>
+        </w:tabs>
+        <w:rPr>
+          <w:rFonts w:ascii="Arial" w:hAnsi="Arial" w:cs="Arial"/>
+          <w:lang w:val="en-US"/>
+        </w:rPr>
+      </w:pPr>
+      <w:r>
+        <w:rPr>
+          <w:rFonts w:ascii="Arial" w:hAnsi="Arial" w:cs="Arial"/>
+          <w:lang w:val="en-US"/>
+        </w:rPr>
+        <w:t>Check answer is x = -1/2</w:t>
+      </w:r>
+    </w:p>
+    <w:p>
+      <w:pPr>
+        <w:tabs>
+          <w:tab w:val="left" w:pos="4056"/>
+        </w:tabs>
+        <w:rPr>
+          <w:rFonts w:ascii="Arial" w:hAnsi="Arial" w:cs="Arial"/>
+          <w:lang w:val="en-US"/>
+        </w:rPr>
+      </w:pPr>
+      <w:r>
+        <w:rPr>
+          <w:rFonts w:ascii="Arial" w:hAnsi="Arial" w:cs="Arial"/>
+          <w:lang w:val="en-US"/>
+        </w:rPr>
+        <w:t>-1/2 + 3 + 2 = 3(-1/2) + 1</w:t>
+      </w:r>
+    </w:p>
+    <w:p>
+      <w:pPr>
+        <w:tabs>
+          <w:tab w:val="left" w:pos="4056"/>
+        </w:tabs>
+        <w:rPr>
+          <w:rFonts w:ascii="Arial" w:hAnsi="Arial" w:cs="Arial"/>
+          <w:lang w:val="en-US"/>
+        </w:rPr>
+      </w:pPr>
+      <w:r>
+        <w:rPr>
+          <w:rFonts w:ascii="Arial" w:hAnsi="Arial" w:cs="Arial"/>
+          <w:lang w:val="en-US"/>
+        </w:rPr>
+        <w:t>4.5 = -0.5 // -1/2 is not a valid solution</w:t>
+      </w:r>
+    </w:p>
+    <w:p>
+      <w:pPr>
+        <w:tabs>
+          <w:tab w:val="left" w:pos="4056"/>
+        </w:tabs>
+        <w:rPr>
+          <w:rFonts w:ascii="Arial" w:hAnsi="Arial" w:cs="Arial"/>
+          <w:lang w:val="en-US"/>
+        </w:rPr>
+      </w:pPr>
+    </w:p>
+    <w:p>
+      <w:pPr>
+        <w:tabs>
+          <w:tab w:val="left" w:pos="4056"/>
+        </w:tabs>
+        <w:rPr>
+          <w:rFonts w:ascii="Arial" w:hAnsi="Arial" w:cs="Arial"/>
+          <w:lang w:val="en-US"/>
+        </w:rPr>
+      </w:pPr>
+      <w:r>
+        <w:rPr>
+          <w:rFonts w:ascii="Arial" w:hAnsi="Arial" w:cs="Arial"/>
+          <w:lang w:val="en-US"/>
+        </w:rPr>
+        <w:lastRenderedPageBreak/>
+        <w:t>Answer: {</w:t>
+      </w:r>
+      <w:r>
+        <w:rPr>
+          <w:rFonts w:ascii="Arial" w:hAnsi="Arial" w:cs="Arial"/>
+          <w:lang w:val="en-US"/>
+        </w:rPr>
+        <w:t>2</w:t>
+      </w:r>
+      <w:r>
+        <w:rPr>
+          <w:rFonts w:ascii="Arial" w:hAnsi="Arial" w:cs="Arial"/>
+          <w:lang w:val="en-US"/>
+        </w:rPr>
+        <w:t>}</w:t>
+      </w:r>
+    </w:p>
+    <w:p>
+      <w:pPr>
+        <w:tabs>
+          <w:tab w:val="left" w:pos="4056"/>
+        </w:tabs>
+        <w:rPr>
+          <w:rFonts w:ascii="Arial" w:hAnsi="Arial" w:cs="Arial"/>
+          <w:lang w:val="en-US"/>
+        </w:rPr>
+      </w:pPr>
+    </w:p>
+    <w:p>
+      <w:pPr>
+        <w:tabs>
+          <w:tab w:val="left" w:pos="4056"/>
+        </w:tabs>
+        <w:rPr>
+          <w:rFonts w:ascii="Arial" w:hAnsi="Arial" w:cs="Arial"/>
+          <w:u w:val="single"/>
+          <w:lang w:val="en-US"/>
+        </w:rPr>
+      </w:pPr>
+      <w:r>
+        <w:rPr>
+          <w:rFonts w:ascii="Arial" w:hAnsi="Arial" w:cs="Arial"/>
+          <w:u w:val="single"/>
+          <w:lang w:val="en-US"/>
+        </w:rPr>
+        <w:t>Challenges</w:t>
+      </w:r>
+    </w:p>
+    <w:p>
+      <w:pPr>
+        <w:pStyle w:val="ListParagraph"/>
+        <w:numPr>
+          <w:ilvl w:val="0"/>
+          <w:numId w:val="16"/>
+        </w:numPr>
+        <w:tabs>
+          <w:tab w:val="left" w:pos="4056"/>
+        </w:tabs>
+        <w:rPr>
+          <w:rFonts w:ascii="Arial" w:hAnsi="Arial" w:cs="Arial"/>
+          <w:lang w:val="en-US"/>
+        </w:rPr>
+      </w:pPr>
+      <w:r>
+        <w:rPr>
+          <w:rFonts w:ascii="Arial" w:hAnsi="Arial" w:cs="Arial"/>
+          <w:lang w:val="en-US"/>
+        </w:rPr>
+        <w:t>|8r – 5| - 12 = 17 (answer: {-3, 4.25})</w:t>
+      </w:r>
+    </w:p>
+    <w:p>
+      <w:pPr>
+        <w:pStyle w:val="ListParagraph"/>
+        <w:numPr>
+          <w:ilvl w:val="0"/>
+          <w:numId w:val="16"/>
+        </w:numPr>
+        <w:tabs>
+          <w:tab w:val="left" w:pos="4056"/>
+        </w:tabs>
+        <w:rPr>
+          <w:rFonts w:ascii="Arial" w:hAnsi="Arial" w:cs="Arial"/>
+          <w:lang w:val="en-US"/>
+        </w:rPr>
+      </w:pPr>
+      <w:r>
+        <w:rPr>
+          <w:rFonts w:ascii="Arial" w:hAnsi="Arial" w:cs="Arial"/>
+          <w:lang w:val="en-US"/>
+        </w:rPr>
+        <w:t>18 + |1/4x – 10| = 24 (answer: {</w:t>
+      </w:r>
+      <w:proofErr w:type="gramStart"/>
+      <w:r>
+        <w:rPr>
+          <w:rFonts w:ascii="Arial" w:hAnsi="Arial" w:cs="Arial"/>
+          <w:lang w:val="en-US"/>
+        </w:rPr>
+        <w:t>16,  64</w:t>
+      </w:r>
+      <w:proofErr w:type="gramEnd"/>
+      <w:r>
+        <w:rPr>
+          <w:rFonts w:ascii="Arial" w:hAnsi="Arial" w:cs="Arial"/>
+          <w:lang w:val="en-US"/>
+        </w:rPr>
+        <w:t>})</w:t>
+      </w:r>
+    </w:p>
+    <w:p>
+      <w:pPr>
+        <w:pStyle w:val="ListParagraph"/>
+        <w:numPr>
+          <w:ilvl w:val="0"/>
+          <w:numId w:val="16"/>
+        </w:numPr>
+        <w:tabs>
+          <w:tab w:val="left" w:pos="4056"/>
+        </w:tabs>
+        <w:rPr>
+          <w:rFonts w:ascii="Arial" w:hAnsi="Arial" w:cs="Arial"/>
+          <w:lang w:val="en-US"/>
+        </w:rPr>
+      </w:pPr>
+      <w:r>
+        <w:rPr>
+          <w:rFonts w:ascii="Arial" w:hAnsi="Arial" w:cs="Arial"/>
+          <w:lang w:val="en-US"/>
+        </w:rPr>
+        <w:t>2|-3x – 8| + 2 = 54 (answer: {-34/3, 6})</w:t>
+      </w:r>
+    </w:p>
+    <w:p>
+      <w:pPr>
+        <w:pStyle w:val="ListParagraph"/>
+        <w:numPr>
+          <w:ilvl w:val="0"/>
+          <w:numId w:val="16"/>
+        </w:numPr>
+        <w:tabs>
+          <w:tab w:val="left" w:pos="4056"/>
+        </w:tabs>
+        <w:rPr>
+          <w:rFonts w:ascii="Arial" w:hAnsi="Arial" w:cs="Arial"/>
+          <w:lang w:val="en-US"/>
+        </w:rPr>
+      </w:pPr>
+      <w:r>
+        <w:rPr>
+          <w:rFonts w:ascii="Arial" w:hAnsi="Arial" w:cs="Arial"/>
+          <w:lang w:val="en-US"/>
+        </w:rPr>
+        <w:t>|2a + 4| - 5 = 3a + 16 (answer: {-5})</w:t>
+      </w:r>
+    </w:p>
+    <w:p>
+      <w:pPr>
+        <w:pStyle w:val="ListParagraph"/>
+        <w:numPr>
+          <w:ilvl w:val="0"/>
+          <w:numId w:val="16"/>
+        </w:numPr>
+        <w:tabs>
+          <w:tab w:val="left" w:pos="4056"/>
+        </w:tabs>
+        <w:rPr>
+          <w:rFonts w:ascii="Arial" w:hAnsi="Arial" w:cs="Arial"/>
+          <w:lang w:val="en-US"/>
+        </w:rPr>
+      </w:pPr>
       <w:bookmarkStart w:id="0" w:name="_GoBack"/>
       <w:bookmarkEnd w:id="0"/>
+      <w:r>
+        <w:rPr>
+          <w:rFonts w:ascii="Arial" w:hAnsi="Arial" w:cs="Arial"/>
+          <w:lang w:val="en-US"/>
+        </w:rPr>
+        <w:t>|5a – 4| + 9 = 5 (answer: {})</w:t>
+      </w:r>
     </w:p>
     <w:sectPr>
       <w:pgSz w:w="11906" w:h="16838"/>
@@ -4374,6 +7242,95 @@
     </w:lvl>
   </w:abstractNum>
   <w:abstractNum w:abstractNumId="2" w15:restartNumberingAfterBreak="0">
+    <w:nsid w:val="15C27ADC"/>
+    <w:multiLevelType w:val="hybridMultilevel"/>
+    <w:tmpl w:val="0D4ED34C"/>
+    <w:lvl w:ilvl="0" w:tplc="0809000F">
+      <w:start w:val="1"/>
+      <w:numFmt w:val="decimal"/>
+      <w:lvlText w:val="%1."/>
+      <w:lvlJc w:val="left"/>
+      <w:pPr>
+        <w:ind w:left="720" w:hanging="360"/>
+      </w:pPr>
+      <w:rPr>
+        <w:rFonts w:hint="default"/>
+      </w:rPr>
+    </w:lvl>
+    <w:lvl w:ilvl="1" w:tplc="08090019" w:tentative="1">
+      <w:start w:val="1"/>
+      <w:numFmt w:val="lowerLetter"/>
+      <w:lvlText w:val="%2."/>
+      <w:lvlJc w:val="left"/>
+      <w:pPr>
+        <w:ind w:left="1440" w:hanging="360"/>
+      </w:pPr>
+    </w:lvl>
+    <w:lvl w:ilvl="2" w:tplc="0809001B" w:tentative="1">
+      <w:start w:val="1"/>
+      <w:numFmt w:val="lowerRoman"/>
+      <w:lvlText w:val="%3."/>
+      <w:lvlJc w:val="right"/>
+      <w:pPr>
+        <w:ind w:left="2160" w:hanging="180"/>
+      </w:pPr>
+    </w:lvl>
+    <w:lvl w:ilvl="3" w:tplc="0809000F" w:tentative="1">
+      <w:start w:val="1"/>
+      <w:numFmt w:val="decimal"/>
+      <w:lvlText w:val="%4."/>
+      <w:lvlJc w:val="left"/>
+      <w:pPr>
+        <w:ind w:left="2880" w:hanging="360"/>
+      </w:pPr>
+    </w:lvl>
+    <w:lvl w:ilvl="4" w:tplc="08090019" w:tentative="1">
+      <w:start w:val="1"/>
+      <w:numFmt w:val="lowerLetter"/>
+      <w:lvlText w:val="%5."/>
+      <w:lvlJc w:val="left"/>
+      <w:pPr>
+        <w:ind w:left="3600" w:hanging="360"/>
+      </w:pPr>
+    </w:lvl>
+    <w:lvl w:ilvl="5" w:tplc="0809001B" w:tentative="1">
+      <w:start w:val="1"/>
+      <w:numFmt w:val="lowerRoman"/>
+      <w:lvlText w:val="%6."/>
+      <w:lvlJc w:val="right"/>
+      <w:pPr>
+        <w:ind w:left="4320" w:hanging="180"/>
+      </w:pPr>
+    </w:lvl>
+    <w:lvl w:ilvl="6" w:tplc="0809000F" w:tentative="1">
+      <w:start w:val="1"/>
+      <w:numFmt w:val="decimal"/>
+      <w:lvlText w:val="%7."/>
+      <w:lvlJc w:val="left"/>
+      <w:pPr>
+        <w:ind w:left="5040" w:hanging="360"/>
+      </w:pPr>
+    </w:lvl>
+    <w:lvl w:ilvl="7" w:tplc="08090019" w:tentative="1">
+      <w:start w:val="1"/>
+      <w:numFmt w:val="lowerLetter"/>
+      <w:lvlText w:val="%8."/>
+      <w:lvlJc w:val="left"/>
+      <w:pPr>
+        <w:ind w:left="5760" w:hanging="360"/>
+      </w:pPr>
+    </w:lvl>
+    <w:lvl w:ilvl="8" w:tplc="0809001B" w:tentative="1">
+      <w:start w:val="1"/>
+      <w:numFmt w:val="lowerRoman"/>
+      <w:lvlText w:val="%9."/>
+      <w:lvlJc w:val="right"/>
+      <w:pPr>
+        <w:ind w:left="6480" w:hanging="180"/>
+      </w:pPr>
+    </w:lvl>
+  </w:abstractNum>
+  <w:abstractNum w:abstractNumId="3" w15:restartNumberingAfterBreak="0">
     <w:nsid w:val="17014379"/>
     <w:multiLevelType w:val="hybridMultilevel"/>
     <w:tmpl w:val="95E617A4"/>
@@ -4462,7 +7419,7 @@
       </w:pPr>
     </w:lvl>
   </w:abstractNum>
-  <w:abstractNum w:abstractNumId="3" w15:restartNumberingAfterBreak="0">
+  <w:abstractNum w:abstractNumId="4" w15:restartNumberingAfterBreak="0">
     <w:nsid w:val="1A0723A8"/>
     <w:multiLevelType w:val="hybridMultilevel"/>
     <w:tmpl w:val="D4F8E008"/>
@@ -4548,7 +7505,7 @@
       </w:pPr>
     </w:lvl>
   </w:abstractNum>
-  <w:abstractNum w:abstractNumId="4" w15:restartNumberingAfterBreak="0">
+  <w:abstractNum w:abstractNumId="5" w15:restartNumberingAfterBreak="0">
     <w:nsid w:val="21A143E9"/>
     <w:multiLevelType w:val="hybridMultilevel"/>
     <w:tmpl w:val="1E24AD08"/>
@@ -4637,7 +7594,185 @@
       </w:pPr>
     </w:lvl>
   </w:abstractNum>
-  <w:abstractNum w:abstractNumId="5" w15:restartNumberingAfterBreak="0">
+  <w:abstractNum w:abstractNumId="6" w15:restartNumberingAfterBreak="0">
+    <w:nsid w:val="25463690"/>
+    <w:multiLevelType w:val="hybridMultilevel"/>
+    <w:tmpl w:val="4052FE0A"/>
+    <w:lvl w:ilvl="0" w:tplc="0809000F">
+      <w:start w:val="1"/>
+      <w:numFmt w:val="decimal"/>
+      <w:lvlText w:val="%1."/>
+      <w:lvlJc w:val="left"/>
+      <w:pPr>
+        <w:ind w:left="720" w:hanging="360"/>
+      </w:pPr>
+      <w:rPr>
+        <w:rFonts w:hint="default"/>
+      </w:rPr>
+    </w:lvl>
+    <w:lvl w:ilvl="1" w:tplc="08090019">
+      <w:start w:val="1"/>
+      <w:numFmt w:val="lowerLetter"/>
+      <w:lvlText w:val="%2."/>
+      <w:lvlJc w:val="left"/>
+      <w:pPr>
+        <w:ind w:left="1440" w:hanging="360"/>
+      </w:pPr>
+    </w:lvl>
+    <w:lvl w:ilvl="2" w:tplc="0809001B" w:tentative="1">
+      <w:start w:val="1"/>
+      <w:numFmt w:val="lowerRoman"/>
+      <w:lvlText w:val="%3."/>
+      <w:lvlJc w:val="right"/>
+      <w:pPr>
+        <w:ind w:left="2160" w:hanging="180"/>
+      </w:pPr>
+    </w:lvl>
+    <w:lvl w:ilvl="3" w:tplc="0809000F" w:tentative="1">
+      <w:start w:val="1"/>
+      <w:numFmt w:val="decimal"/>
+      <w:lvlText w:val="%4."/>
+      <w:lvlJc w:val="left"/>
+      <w:pPr>
+        <w:ind w:left="2880" w:hanging="360"/>
+      </w:pPr>
+    </w:lvl>
+    <w:lvl w:ilvl="4" w:tplc="08090019" w:tentative="1">
+      <w:start w:val="1"/>
+      <w:numFmt w:val="lowerLetter"/>
+      <w:lvlText w:val="%5."/>
+      <w:lvlJc w:val="left"/>
+      <w:pPr>
+        <w:ind w:left="3600" w:hanging="360"/>
+      </w:pPr>
+    </w:lvl>
+    <w:lvl w:ilvl="5" w:tplc="0809001B" w:tentative="1">
+      <w:start w:val="1"/>
+      <w:numFmt w:val="lowerRoman"/>
+      <w:lvlText w:val="%6."/>
+      <w:lvlJc w:val="right"/>
+      <w:pPr>
+        <w:ind w:left="4320" w:hanging="180"/>
+      </w:pPr>
+    </w:lvl>
+    <w:lvl w:ilvl="6" w:tplc="0809000F" w:tentative="1">
+      <w:start w:val="1"/>
+      <w:numFmt w:val="decimal"/>
+      <w:lvlText w:val="%7."/>
+      <w:lvlJc w:val="left"/>
+      <w:pPr>
+        <w:ind w:left="5040" w:hanging="360"/>
+      </w:pPr>
+    </w:lvl>
+    <w:lvl w:ilvl="7" w:tplc="08090019" w:tentative="1">
+      <w:start w:val="1"/>
+      <w:numFmt w:val="lowerLetter"/>
+      <w:lvlText w:val="%8."/>
+      <w:lvlJc w:val="left"/>
+      <w:pPr>
+        <w:ind w:left="5760" w:hanging="360"/>
+      </w:pPr>
+    </w:lvl>
+    <w:lvl w:ilvl="8" w:tplc="0809001B" w:tentative="1">
+      <w:start w:val="1"/>
+      <w:numFmt w:val="lowerRoman"/>
+      <w:lvlText w:val="%9."/>
+      <w:lvlJc w:val="right"/>
+      <w:pPr>
+        <w:ind w:left="6480" w:hanging="180"/>
+      </w:pPr>
+    </w:lvl>
+  </w:abstractNum>
+  <w:abstractNum w:abstractNumId="7" w15:restartNumberingAfterBreak="0">
+    <w:nsid w:val="4C1D34BD"/>
+    <w:multiLevelType w:val="hybridMultilevel"/>
+    <w:tmpl w:val="21C042CE"/>
+    <w:lvl w:ilvl="0" w:tplc="0809000F">
+      <w:start w:val="1"/>
+      <w:numFmt w:val="decimal"/>
+      <w:lvlText w:val="%1."/>
+      <w:lvlJc w:val="left"/>
+      <w:pPr>
+        <w:ind w:left="720" w:hanging="360"/>
+      </w:pPr>
+      <w:rPr>
+        <w:rFonts w:hint="default"/>
+      </w:rPr>
+    </w:lvl>
+    <w:lvl w:ilvl="1" w:tplc="08090019" w:tentative="1">
+      <w:start w:val="1"/>
+      <w:numFmt w:val="lowerLetter"/>
+      <w:lvlText w:val="%2."/>
+      <w:lvlJc w:val="left"/>
+      <w:pPr>
+        <w:ind w:left="1440" w:hanging="360"/>
+      </w:pPr>
+    </w:lvl>
+    <w:lvl w:ilvl="2" w:tplc="0809001B" w:tentative="1">
+      <w:start w:val="1"/>
+      <w:numFmt w:val="lowerRoman"/>
+      <w:lvlText w:val="%3."/>
+      <w:lvlJc w:val="right"/>
+      <w:pPr>
+        <w:ind w:left="2160" w:hanging="180"/>
+      </w:pPr>
+    </w:lvl>
+    <w:lvl w:ilvl="3" w:tplc="0809000F" w:tentative="1">
+      <w:start w:val="1"/>
+      <w:numFmt w:val="decimal"/>
+      <w:lvlText w:val="%4."/>
+      <w:lvlJc w:val="left"/>
+      <w:pPr>
+        <w:ind w:left="2880" w:hanging="360"/>
+      </w:pPr>
+    </w:lvl>
+    <w:lvl w:ilvl="4" w:tplc="08090019" w:tentative="1">
+      <w:start w:val="1"/>
+      <w:numFmt w:val="lowerLetter"/>
+      <w:lvlText w:val="%5."/>
+      <w:lvlJc w:val="left"/>
+      <w:pPr>
+        <w:ind w:left="3600" w:hanging="360"/>
+      </w:pPr>
+    </w:lvl>
+    <w:lvl w:ilvl="5" w:tplc="0809001B" w:tentative="1">
+      <w:start w:val="1"/>
+      <w:numFmt w:val="lowerRoman"/>
+      <w:lvlText w:val="%6."/>
+      <w:lvlJc w:val="right"/>
+      <w:pPr>
+        <w:ind w:left="4320" w:hanging="180"/>
+      </w:pPr>
+    </w:lvl>
+    <w:lvl w:ilvl="6" w:tplc="0809000F" w:tentative="1">
+      <w:start w:val="1"/>
+      <w:numFmt w:val="decimal"/>
+      <w:lvlText w:val="%7."/>
+      <w:lvlJc w:val="left"/>
+      <w:pPr>
+        <w:ind w:left="5040" w:hanging="360"/>
+      </w:pPr>
+    </w:lvl>
+    <w:lvl w:ilvl="7" w:tplc="08090019" w:tentative="1">
+      <w:start w:val="1"/>
+      <w:numFmt w:val="lowerLetter"/>
+      <w:lvlText w:val="%8."/>
+      <w:lvlJc w:val="left"/>
+      <w:pPr>
+        <w:ind w:left="5760" w:hanging="360"/>
+      </w:pPr>
+    </w:lvl>
+    <w:lvl w:ilvl="8" w:tplc="0809001B" w:tentative="1">
+      <w:start w:val="1"/>
+      <w:numFmt w:val="lowerRoman"/>
+      <w:lvlText w:val="%9."/>
+      <w:lvlJc w:val="right"/>
+      <w:pPr>
+        <w:ind w:left="6480" w:hanging="180"/>
+      </w:pPr>
+    </w:lvl>
+  </w:abstractNum>
+  <w:abstractNum w:abstractNumId="8" w15:restartNumberingAfterBreak="0">
     <w:nsid w:val="63EE5E9C"/>
     <w:multiLevelType w:val="hybridMultilevel"/>
     <w:tmpl w:val="518493D8"/>
@@ -4726,7 +7861,185 @@
       </w:pPr>
     </w:lvl>
   </w:abstractNum>
-  <w:abstractNum w:abstractNumId="6" w15:restartNumberingAfterBreak="0">
+  <w:abstractNum w:abstractNumId="9" w15:restartNumberingAfterBreak="0">
+    <w:nsid w:val="6974607C"/>
+    <w:multiLevelType w:val="hybridMultilevel"/>
+    <w:tmpl w:val="A4582BDA"/>
+    <w:lvl w:ilvl="0" w:tplc="0809000F">
+      <w:start w:val="1"/>
+      <w:numFmt w:val="decimal"/>
+      <w:lvlText w:val="%1."/>
+      <w:lvlJc w:val="left"/>
+      <w:pPr>
+        <w:ind w:left="720" w:hanging="360"/>
+      </w:pPr>
+      <w:rPr>
+        <w:rFonts w:hint="default"/>
+      </w:rPr>
+    </w:lvl>
+    <w:lvl w:ilvl="1" w:tplc="08090019" w:tentative="1">
+      <w:start w:val="1"/>
+      <w:numFmt w:val="lowerLetter"/>
+      <w:lvlText w:val="%2."/>
+      <w:lvlJc w:val="left"/>
+      <w:pPr>
+        <w:ind w:left="1440" w:hanging="360"/>
+      </w:pPr>
+    </w:lvl>
+    <w:lvl w:ilvl="2" w:tplc="0809001B" w:tentative="1">
+      <w:start w:val="1"/>
+      <w:numFmt w:val="lowerRoman"/>
+      <w:lvlText w:val="%3."/>
+      <w:lvlJc w:val="right"/>
+      <w:pPr>
+        <w:ind w:left="2160" w:hanging="180"/>
+      </w:pPr>
+    </w:lvl>
+    <w:lvl w:ilvl="3" w:tplc="0809000F" w:tentative="1">
+      <w:start w:val="1"/>
+      <w:numFmt w:val="decimal"/>
+      <w:lvlText w:val="%4."/>
+      <w:lvlJc w:val="left"/>
+      <w:pPr>
+        <w:ind w:left="2880" w:hanging="360"/>
+      </w:pPr>
+    </w:lvl>
+    <w:lvl w:ilvl="4" w:tplc="08090019" w:tentative="1">
+      <w:start w:val="1"/>
+      <w:numFmt w:val="lowerLetter"/>
+      <w:lvlText w:val="%5."/>
+      <w:lvlJc w:val="left"/>
+      <w:pPr>
+        <w:ind w:left="3600" w:hanging="360"/>
+      </w:pPr>
+    </w:lvl>
+    <w:lvl w:ilvl="5" w:tplc="0809001B" w:tentative="1">
+      <w:start w:val="1"/>
+      <w:numFmt w:val="lowerRoman"/>
+      <w:lvlText w:val="%6."/>
+      <w:lvlJc w:val="right"/>
+      <w:pPr>
+        <w:ind w:left="4320" w:hanging="180"/>
+      </w:pPr>
+    </w:lvl>
+    <w:lvl w:ilvl="6" w:tplc="0809000F" w:tentative="1">
+      <w:start w:val="1"/>
+      <w:numFmt w:val="decimal"/>
+      <w:lvlText w:val="%7."/>
+      <w:lvlJc w:val="left"/>
+      <w:pPr>
+        <w:ind w:left="5040" w:hanging="360"/>
+      </w:pPr>
+    </w:lvl>
+    <w:lvl w:ilvl="7" w:tplc="08090019" w:tentative="1">
+      <w:start w:val="1"/>
+      <w:numFmt w:val="lowerLetter"/>
+      <w:lvlText w:val="%8."/>
+      <w:lvlJc w:val="left"/>
+      <w:pPr>
+        <w:ind w:left="5760" w:hanging="360"/>
+      </w:pPr>
+    </w:lvl>
+    <w:lvl w:ilvl="8" w:tplc="0809001B" w:tentative="1">
+      <w:start w:val="1"/>
+      <w:numFmt w:val="lowerRoman"/>
+      <w:lvlText w:val="%9."/>
+      <w:lvlJc w:val="right"/>
+      <w:pPr>
+        <w:ind w:left="6480" w:hanging="180"/>
+      </w:pPr>
+    </w:lvl>
+  </w:abstractNum>
+  <w:abstractNum w:abstractNumId="10" w15:restartNumberingAfterBreak="0">
+    <w:nsid w:val="6ABE4587"/>
+    <w:multiLevelType w:val="hybridMultilevel"/>
+    <w:tmpl w:val="8ADCA782"/>
+    <w:lvl w:ilvl="0" w:tplc="0809000F">
+      <w:start w:val="1"/>
+      <w:numFmt w:val="decimal"/>
+      <w:lvlText w:val="%1."/>
+      <w:lvlJc w:val="left"/>
+      <w:pPr>
+        <w:ind w:left="720" w:hanging="360"/>
+      </w:pPr>
+      <w:rPr>
+        <w:rFonts w:hint="default"/>
+      </w:rPr>
+    </w:lvl>
+    <w:lvl w:ilvl="1" w:tplc="08090019" w:tentative="1">
+      <w:start w:val="1"/>
+      <w:numFmt w:val="lowerLetter"/>
+      <w:lvlText w:val="%2."/>
+      <w:lvlJc w:val="left"/>
+      <w:pPr>
+        <w:ind w:left="1440" w:hanging="360"/>
+      </w:pPr>
+    </w:lvl>
+    <w:lvl w:ilvl="2" w:tplc="0809001B" w:tentative="1">
+      <w:start w:val="1"/>
+      <w:numFmt w:val="lowerRoman"/>
+      <w:lvlText w:val="%3."/>
+      <w:lvlJc w:val="right"/>
+      <w:pPr>
+        <w:ind w:left="2160" w:hanging="180"/>
+      </w:pPr>
+    </w:lvl>
+    <w:lvl w:ilvl="3" w:tplc="0809000F" w:tentative="1">
+      <w:start w:val="1"/>
+      <w:numFmt w:val="decimal"/>
+      <w:lvlText w:val="%4."/>
+      <w:lvlJc w:val="left"/>
+      <w:pPr>
+        <w:ind w:left="2880" w:hanging="360"/>
+      </w:pPr>
+    </w:lvl>
+    <w:lvl w:ilvl="4" w:tplc="08090019" w:tentative="1">
+      <w:start w:val="1"/>
+      <w:numFmt w:val="lowerLetter"/>
+      <w:lvlText w:val="%5."/>
+      <w:lvlJc w:val="left"/>
+      <w:pPr>
+        <w:ind w:left="3600" w:hanging="360"/>
+      </w:pPr>
+    </w:lvl>
+    <w:lvl w:ilvl="5" w:tplc="0809001B" w:tentative="1">
+      <w:start w:val="1"/>
+      <w:numFmt w:val="lowerRoman"/>
+      <w:lvlText w:val="%6."/>
+      <w:lvlJc w:val="right"/>
+      <w:pPr>
+        <w:ind w:left="4320" w:hanging="180"/>
+      </w:pPr>
+    </w:lvl>
+    <w:lvl w:ilvl="6" w:tplc="0809000F" w:tentative="1">
+      <w:start w:val="1"/>
+      <w:numFmt w:val="decimal"/>
+      <w:lvlText w:val="%7."/>
+      <w:lvlJc w:val="left"/>
+      <w:pPr>
+        <w:ind w:left="5040" w:hanging="360"/>
+      </w:pPr>
+    </w:lvl>
+    <w:lvl w:ilvl="7" w:tplc="08090019" w:tentative="1">
+      <w:start w:val="1"/>
+      <w:numFmt w:val="lowerLetter"/>
+      <w:lvlText w:val="%8."/>
+      <w:lvlJc w:val="left"/>
+      <w:pPr>
+        <w:ind w:left="5760" w:hanging="360"/>
+      </w:pPr>
+    </w:lvl>
+    <w:lvl w:ilvl="8" w:tplc="0809001B" w:tentative="1">
+      <w:start w:val="1"/>
+      <w:numFmt w:val="lowerRoman"/>
+      <w:lvlText w:val="%9."/>
+      <w:lvlJc w:val="right"/>
+      <w:pPr>
+        <w:ind w:left="6480" w:hanging="180"/>
+      </w:pPr>
+    </w:lvl>
+  </w:abstractNum>
+  <w:abstractNum w:abstractNumId="11" w15:restartNumberingAfterBreak="0">
     <w:nsid w:val="70861732"/>
     <w:multiLevelType w:val="hybridMultilevel"/>
     <w:tmpl w:val="CD1C26EE"/>
@@ -4812,7 +8125,7 @@
       </w:pPr>
     </w:lvl>
   </w:abstractNum>
-  <w:abstractNum w:abstractNumId="7" w15:restartNumberingAfterBreak="0">
+  <w:abstractNum w:abstractNumId="12" w15:restartNumberingAfterBreak="0">
     <w:nsid w:val="7A6A0FA0"/>
     <w:multiLevelType w:val="hybridMultilevel"/>
     <w:tmpl w:val="3AFA0084"/>
@@ -4898,7 +8211,7 @@
       </w:pPr>
     </w:lvl>
   </w:abstractNum>
-  <w:abstractNum w:abstractNumId="8" w15:restartNumberingAfterBreak="0">
+  <w:abstractNum w:abstractNumId="13" w15:restartNumberingAfterBreak="0">
     <w:nsid w:val="7AB71623"/>
     <w:multiLevelType w:val="hybridMultilevel"/>
     <w:tmpl w:val="D9D683F4"/>
@@ -4984,32 +8297,231 @@
       </w:pPr>
     </w:lvl>
   </w:abstractNum>
+  <w:abstractNum w:abstractNumId="14" w15:restartNumberingAfterBreak="0">
+    <w:nsid w:val="7D6A1FE1"/>
+    <w:multiLevelType w:val="hybridMultilevel"/>
+    <w:tmpl w:val="FB64F462"/>
+    <w:lvl w:ilvl="0" w:tplc="0809000F">
+      <w:start w:val="1"/>
+      <w:numFmt w:val="decimal"/>
+      <w:lvlText w:val="%1."/>
+      <w:lvlJc w:val="left"/>
+      <w:pPr>
+        <w:ind w:left="720" w:hanging="360"/>
+      </w:pPr>
+      <w:rPr>
+        <w:rFonts w:hint="default"/>
+      </w:rPr>
+    </w:lvl>
+    <w:lvl w:ilvl="1" w:tplc="08090019" w:tentative="1">
+      <w:start w:val="1"/>
+      <w:numFmt w:val="lowerLetter"/>
+      <w:lvlText w:val="%2."/>
+      <w:lvlJc w:val="left"/>
+      <w:pPr>
+        <w:ind w:left="1440" w:hanging="360"/>
+      </w:pPr>
+    </w:lvl>
+    <w:lvl w:ilvl="2" w:tplc="0809001B" w:tentative="1">
+      <w:start w:val="1"/>
+      <w:numFmt w:val="lowerRoman"/>
+      <w:lvlText w:val="%3."/>
+      <w:lvlJc w:val="right"/>
+      <w:pPr>
+        <w:ind w:left="2160" w:hanging="180"/>
+      </w:pPr>
+    </w:lvl>
+    <w:lvl w:ilvl="3" w:tplc="0809000F" w:tentative="1">
+      <w:start w:val="1"/>
+      <w:numFmt w:val="decimal"/>
+      <w:lvlText w:val="%4."/>
+      <w:lvlJc w:val="left"/>
+      <w:pPr>
+        <w:ind w:left="2880" w:hanging="360"/>
+      </w:pPr>
+    </w:lvl>
+    <w:lvl w:ilvl="4" w:tplc="08090019" w:tentative="1">
+      <w:start w:val="1"/>
+      <w:numFmt w:val="lowerLetter"/>
+      <w:lvlText w:val="%5."/>
+      <w:lvlJc w:val="left"/>
+      <w:pPr>
+        <w:ind w:left="3600" w:hanging="360"/>
+      </w:pPr>
+    </w:lvl>
+    <w:lvl w:ilvl="5" w:tplc="0809001B" w:tentative="1">
+      <w:start w:val="1"/>
+      <w:numFmt w:val="lowerRoman"/>
+      <w:lvlText w:val="%6."/>
+      <w:lvlJc w:val="right"/>
+      <w:pPr>
+        <w:ind w:left="4320" w:hanging="180"/>
+      </w:pPr>
+    </w:lvl>
+    <w:lvl w:ilvl="6" w:tplc="0809000F" w:tentative="1">
+      <w:start w:val="1"/>
+      <w:numFmt w:val="decimal"/>
+      <w:lvlText w:val="%7."/>
+      <w:lvlJc w:val="left"/>
+      <w:pPr>
+        <w:ind w:left="5040" w:hanging="360"/>
+      </w:pPr>
+    </w:lvl>
+    <w:lvl w:ilvl="7" w:tplc="08090019" w:tentative="1">
+      <w:start w:val="1"/>
+      <w:numFmt w:val="lowerLetter"/>
+      <w:lvlText w:val="%8."/>
+      <w:lvlJc w:val="left"/>
+      <w:pPr>
+        <w:ind w:left="5760" w:hanging="360"/>
+      </w:pPr>
+    </w:lvl>
+    <w:lvl w:ilvl="8" w:tplc="0809001B" w:tentative="1">
+      <w:start w:val="1"/>
+      <w:numFmt w:val="lowerRoman"/>
+      <w:lvlText w:val="%9."/>
+      <w:lvlJc w:val="right"/>
+      <w:pPr>
+        <w:ind w:left="6480" w:hanging="180"/>
+      </w:pPr>
+    </w:lvl>
+  </w:abstractNum>
+  <w:abstractNum w:abstractNumId="15" w15:restartNumberingAfterBreak="0">
+    <w:nsid w:val="7E18341F"/>
+    <w:multiLevelType w:val="hybridMultilevel"/>
+    <w:tmpl w:val="B8120C8A"/>
+    <w:lvl w:ilvl="0" w:tplc="0809000F">
+      <w:start w:val="1"/>
+      <w:numFmt w:val="decimal"/>
+      <w:lvlText w:val="%1."/>
+      <w:lvlJc w:val="left"/>
+      <w:pPr>
+        <w:ind w:left="720" w:hanging="360"/>
+      </w:pPr>
+      <w:rPr>
+        <w:rFonts w:hint="default"/>
+      </w:rPr>
+    </w:lvl>
+    <w:lvl w:ilvl="1" w:tplc="08090019" w:tentative="1">
+      <w:start w:val="1"/>
+      <w:numFmt w:val="lowerLetter"/>
+      <w:lvlText w:val="%2."/>
+      <w:lvlJc w:val="left"/>
+      <w:pPr>
+        <w:ind w:left="1440" w:hanging="360"/>
+      </w:pPr>
+    </w:lvl>
+    <w:lvl w:ilvl="2" w:tplc="0809001B" w:tentative="1">
+      <w:start w:val="1"/>
+      <w:numFmt w:val="lowerRoman"/>
+      <w:lvlText w:val="%3."/>
+      <w:lvlJc w:val="right"/>
+      <w:pPr>
+        <w:ind w:left="2160" w:hanging="180"/>
+      </w:pPr>
+    </w:lvl>
+    <w:lvl w:ilvl="3" w:tplc="0809000F" w:tentative="1">
+      <w:start w:val="1"/>
+      <w:numFmt w:val="decimal"/>
+      <w:lvlText w:val="%4."/>
+      <w:lvlJc w:val="left"/>
+      <w:pPr>
+        <w:ind w:left="2880" w:hanging="360"/>
+      </w:pPr>
+    </w:lvl>
+    <w:lvl w:ilvl="4" w:tplc="08090019" w:tentative="1">
+      <w:start w:val="1"/>
+      <w:numFmt w:val="lowerLetter"/>
+      <w:lvlText w:val="%5."/>
+      <w:lvlJc w:val="left"/>
+      <w:pPr>
+        <w:ind w:left="3600" w:hanging="360"/>
+      </w:pPr>
+    </w:lvl>
+    <w:lvl w:ilvl="5" w:tplc="0809001B" w:tentative="1">
+      <w:start w:val="1"/>
+      <w:numFmt w:val="lowerRoman"/>
+      <w:lvlText w:val="%6."/>
+      <w:lvlJc w:val="right"/>
+      <w:pPr>
+        <w:ind w:left="4320" w:hanging="180"/>
+      </w:pPr>
+    </w:lvl>
+    <w:lvl w:ilvl="6" w:tplc="0809000F" w:tentative="1">
+      <w:start w:val="1"/>
+      <w:numFmt w:val="decimal"/>
+      <w:lvlText w:val="%7."/>
+      <w:lvlJc w:val="left"/>
+      <w:pPr>
+        <w:ind w:left="5040" w:hanging="360"/>
+      </w:pPr>
+    </w:lvl>
+    <w:lvl w:ilvl="7" w:tplc="08090019" w:tentative="1">
+      <w:start w:val="1"/>
+      <w:numFmt w:val="lowerLetter"/>
+      <w:lvlText w:val="%8."/>
+      <w:lvlJc w:val="left"/>
+      <w:pPr>
+        <w:ind w:left="5760" w:hanging="360"/>
+      </w:pPr>
+    </w:lvl>
+    <w:lvl w:ilvl="8" w:tplc="0809001B" w:tentative="1">
+      <w:start w:val="1"/>
+      <w:numFmt w:val="lowerRoman"/>
+      <w:lvlText w:val="%9."/>
+      <w:lvlJc w:val="right"/>
+      <w:pPr>
+        <w:ind w:left="6480" w:hanging="180"/>
+      </w:pPr>
+    </w:lvl>
+  </w:abstractNum>
   <w:num w:numId="1">
-    <w:abstractNumId w:val="8"/>
+    <w:abstractNumId w:val="13"/>
   </w:num>
   <w:num w:numId="2">
-    <w:abstractNumId w:val="6"/>
+    <w:abstractNumId w:val="11"/>
   </w:num>
   <w:num w:numId="3">
     <w:abstractNumId w:val="0"/>
   </w:num>
   <w:num w:numId="4">
-    <w:abstractNumId w:val="7"/>
+    <w:abstractNumId w:val="12"/>
   </w:num>
   <w:num w:numId="5">
-    <w:abstractNumId w:val="3"/>
+    <w:abstractNumId w:val="4"/>
   </w:num>
   <w:num w:numId="6">
-    <w:abstractNumId w:val="4"/>
+    <w:abstractNumId w:val="5"/>
   </w:num>
   <w:num w:numId="7">
-    <w:abstractNumId w:val="5"/>
+    <w:abstractNumId w:val="8"/>
   </w:num>
   <w:num w:numId="8">
-    <w:abstractNumId w:val="2"/>
+    <w:abstractNumId w:val="3"/>
   </w:num>
   <w:num w:numId="9">
     <w:abstractNumId w:val="1"/>
+  </w:num>
+  <w:num w:numId="10">
+    <w:abstractNumId w:val="6"/>
+  </w:num>
+  <w:num w:numId="11">
+    <w:abstractNumId w:val="7"/>
+  </w:num>
+  <w:num w:numId="12">
+    <w:abstractNumId w:val="15"/>
+  </w:num>
+  <w:num w:numId="13">
+    <w:abstractNumId w:val="2"/>
+  </w:num>
+  <w:num w:numId="14">
+    <w:abstractNumId w:val="14"/>
+  </w:num>
+  <w:num w:numId="15">
+    <w:abstractNumId w:val="9"/>
+  </w:num>
+  <w:num w:numId="16">
+    <w:abstractNumId w:val="10"/>
   </w:num>
 </w:numbering>
 </file>

</xml_diff>